<commit_message>
Base-Index Operands in 64-Bit Mode
</commit_message>
<xml_diff>
--- a/7 ... Strings and Arrays/007.Strings.and.Arrays.docx
+++ b/7 ... Strings and Arrays/007.Strings.and.Arrays.docx
@@ -15551,108 +15551,312 @@
         </w:drawing>
       </w:r>
     </w:p>
-    <w:p>
-      <w:pPr>
-        <w:rPr>
-          <w:b/>
-          <w:bCs/>
-        </w:rPr>
-      </w:pPr>
-      <w:r>
-        <w:rPr>
-          <w:b/>
-          <w:bCs/>
-        </w:rPr>
+    <w:p/>
+    <w:p>
+      <w:pPr>
+        <w:pStyle w:val="Style2"/>
+      </w:pPr>
+      <w:r>
         <w:t>Base-Index-Displacement Operands</w:t>
       </w:r>
     </w:p>
     <w:p>
       <w:r>
-        <w:t>A base-index-displacement operand is a type of operand that allows you to access memory using the sum of the following values:</w:t>
+        <w:rPr>
+          <w:b/>
+          <w:bCs/>
+        </w:rPr>
+        <w:t>Base-Index-Displacement Operand</w:t>
       </w:r>
     </w:p>
     <w:p>
       <w:pPr>
         <w:numPr>
           <w:ilvl w:val="0"/>
-          <w:numId w:val="16"/>
+          <w:numId w:val="102"/>
         </w:numPr>
       </w:pPr>
       <w:r>
-        <w:rPr>
-          <w:b/>
-          <w:bCs/>
-        </w:rPr>
-        <w:t>A displacement.</w:t>
+        <w:t xml:space="preserve">This operand allows you to access memory using the </w:t>
+      </w:r>
+      <w:r>
+        <w:rPr>
+          <w:b/>
+          <w:bCs/>
+        </w:rPr>
+        <w:t>sum of several components</w:t>
+      </w:r>
+      <w:r>
+        <w:t>:</w:t>
+      </w:r>
+    </w:p>
+    <w:p>
+      <w:pPr>
+        <w:numPr>
+          <w:ilvl w:val="1"/>
+          <w:numId w:val="102"/>
+        </w:numPr>
+      </w:pPr>
+      <w:r>
+        <w:rPr>
+          <w:b/>
+          <w:bCs/>
+        </w:rPr>
+        <w:t>Displacement</w:t>
+      </w:r>
+      <w:r>
+        <w:t xml:space="preserve"> (a constant or label, e.g., array name or offset)</w:t>
+      </w:r>
+    </w:p>
+    <w:p>
+      <w:pPr>
+        <w:numPr>
+          <w:ilvl w:val="1"/>
+          <w:numId w:val="102"/>
+        </w:numPr>
+      </w:pPr>
+      <w:r>
+        <w:rPr>
+          <w:b/>
+          <w:bCs/>
+        </w:rPr>
+        <w:t>Base register</w:t>
+      </w:r>
+      <w:r>
+        <w:t xml:space="preserve"> (usually holds the starting address or row offset)</w:t>
+      </w:r>
+    </w:p>
+    <w:p>
+      <w:pPr>
+        <w:numPr>
+          <w:ilvl w:val="1"/>
+          <w:numId w:val="102"/>
+        </w:numPr>
+      </w:pPr>
+      <w:r>
+        <w:rPr>
+          <w:b/>
+          <w:bCs/>
+        </w:rPr>
+        <w:t>Index register</w:t>
+      </w:r>
+      <w:r>
+        <w:t xml:space="preserve"> (usually holds the element or column offset)</w:t>
+      </w:r>
+    </w:p>
+    <w:p>
+      <w:pPr>
+        <w:numPr>
+          <w:ilvl w:val="1"/>
+          <w:numId w:val="102"/>
+        </w:numPr>
+      </w:pPr>
+      <w:r>
+        <w:rPr>
+          <w:b/>
+          <w:bCs/>
+        </w:rPr>
+        <w:t>Optional scale factor</w:t>
+      </w:r>
+      <w:r>
+        <w:t xml:space="preserve"> (multiplies the index register to account for element size)</w:t>
       </w:r>
     </w:p>
     <w:p>
       <w:pPr>
         <w:numPr>
           <w:ilvl w:val="0"/>
-          <w:numId w:val="16"/>
+          <w:numId w:val="102"/>
         </w:numPr>
       </w:pPr>
       <w:r>
-        <w:rPr>
-          <w:b/>
-          <w:bCs/>
-        </w:rPr>
-        <w:t>A base register.</w:t>
+        <w:t xml:space="preserve">Well suited for </w:t>
+      </w:r>
+      <w:r>
+        <w:rPr>
+          <w:b/>
+          <w:bCs/>
+        </w:rPr>
+        <w:t>two-dimensional arrays</w:t>
+      </w:r>
+      <w:r>
+        <w:t>:</w:t>
+      </w:r>
+    </w:p>
+    <w:p>
+      <w:pPr>
+        <w:numPr>
+          <w:ilvl w:val="1"/>
+          <w:numId w:val="102"/>
+        </w:numPr>
+      </w:pPr>
+      <w:r>
+        <w:rPr>
+          <w:b/>
+          <w:bCs/>
+        </w:rPr>
+        <w:t>Displacement</w:t>
+      </w:r>
+      <w:r>
+        <w:t xml:space="preserve"> → base address of the array</w:t>
+      </w:r>
+    </w:p>
+    <w:p>
+      <w:pPr>
+        <w:numPr>
+          <w:ilvl w:val="1"/>
+          <w:numId w:val="102"/>
+        </w:numPr>
+      </w:pPr>
+      <w:r>
+        <w:rPr>
+          <w:b/>
+          <w:bCs/>
+        </w:rPr>
+        <w:t>Base register</w:t>
+      </w:r>
+      <w:r>
+        <w:t xml:space="preserve"> → row offset</w:t>
+      </w:r>
+    </w:p>
+    <w:p>
+      <w:pPr>
+        <w:numPr>
+          <w:ilvl w:val="1"/>
+          <w:numId w:val="102"/>
+        </w:numPr>
+      </w:pPr>
+      <w:r>
+        <w:rPr>
+          <w:b/>
+          <w:bCs/>
+        </w:rPr>
+        <w:t>Index register</w:t>
+      </w:r>
+      <w:r>
+        <w:t xml:space="preserve"> → column offset</w:t>
       </w:r>
     </w:p>
     <w:p>
       <w:pPr>
         <w:numPr>
           <w:ilvl w:val="0"/>
-          <w:numId w:val="16"/>
+          <w:numId w:val="102"/>
         </w:numPr>
       </w:pPr>
       <w:r>
-        <w:rPr>
-          <w:b/>
-          <w:bCs/>
-        </w:rPr>
-        <w:t>An index register.</w:t>
-      </w:r>
-    </w:p>
-    <w:p>
-      <w:pPr>
+        <w:t xml:space="preserve">Example: Accessing an element of a </w:t>
+      </w:r>
+      <w:r>
+        <w:rPr>
+          <w:b/>
+          <w:bCs/>
+        </w:rPr>
+        <w:t>2D array of doublewords</w:t>
+      </w:r>
+      <w:r>
+        <w:t>:</w:t>
+      </w:r>
+    </w:p>
+    <w:p>
+      <w:r>
+        <w:t xml:space="preserve"> </w:t>
+      </w:r>
+      <w:r>
+        <w:rPr>
+          <w:noProof/>
+        </w:rPr>
+        <w:drawing>
+          <wp:inline distT="0" distB="0" distL="0" distR="0" wp14:anchorId="393491A3" wp14:editId="68224334">
+            <wp:extent cx="3067050" cy="618790"/>
+            <wp:effectExtent l="133350" t="133350" r="133350" b="124460"/>
+            <wp:docPr id="25" name="Picture 25"/>
+            <wp:cNvGraphicFramePr>
+              <a:graphicFrameLocks xmlns:a="http://schemas.openxmlformats.org/drawingml/2006/main" noChangeAspect="1"/>
+            </wp:cNvGraphicFramePr>
+            <a:graphic xmlns:a="http://schemas.openxmlformats.org/drawingml/2006/main">
+              <a:graphicData uri="http://schemas.openxmlformats.org/drawingml/2006/picture">
+                <pic:pic xmlns:pic="http://schemas.openxmlformats.org/drawingml/2006/picture">
+                  <pic:nvPicPr>
+                    <pic:cNvPr id="1" name=""/>
+                    <pic:cNvPicPr/>
+                  </pic:nvPicPr>
+                  <pic:blipFill>
+                    <a:blip r:embed="rId76"/>
+                    <a:stretch>
+                      <a:fillRect/>
+                    </a:stretch>
+                  </pic:blipFill>
+                  <pic:spPr>
+                    <a:xfrm>
+                      <a:off x="0" y="0"/>
+                      <a:ext cx="3098306" cy="625096"/>
+                    </a:xfrm>
+                    <a:prstGeom prst="rect">
+                      <a:avLst/>
+                    </a:prstGeom>
+                    <a:effectLst>
+                      <a:glow rad="127000">
+                        <a:schemeClr val="tx1"/>
+                      </a:glow>
+                    </a:effectLst>
+                  </pic:spPr>
+                </pic:pic>
+              </a:graphicData>
+            </a:graphic>
+          </wp:inline>
+        </w:drawing>
+      </w:r>
+    </w:p>
+    <w:p>
+      <w:pPr>
+        <w:pStyle w:val="ListParagraph"/>
         <w:numPr>
           <w:ilvl w:val="0"/>
-          <w:numId w:val="16"/>
+          <w:numId w:val="103"/>
         </w:numPr>
       </w:pPr>
       <w:r>
-        <w:rPr>
-          <w:b/>
-          <w:bCs/>
-        </w:rPr>
-        <w:t>An optional scale factor</w:t>
-      </w:r>
-      <w:r>
-        <w:t>.</w:t>
-      </w:r>
-    </w:p>
-    <w:p>
-      <w:r>
-        <w:t>Base-index-displacement operands are well suited for processing two-dimensional arrays. The displacement can be an array name, the base operand can hold the row offset, and the index operand can hold the column offset.</w:t>
-      </w:r>
-    </w:p>
-    <w:p>
-      <w:r>
-        <w:t>The following example shows how to use a base-index-displacement operand to access an element of a two-dimensional array of doublewords:</w:t>
-      </w:r>
-    </w:p>
-    <w:p>
+        <w:t>ARRAY → displacement (array start)</w:t>
+      </w:r>
+    </w:p>
+    <w:p>
+      <w:pPr>
+        <w:pStyle w:val="ListParagraph"/>
+        <w:numPr>
+          <w:ilvl w:val="0"/>
+          <w:numId w:val="103"/>
+        </w:numPr>
+      </w:pPr>
+      <w:r>
+        <w:t>EBX → base (row offset)</w:t>
+      </w:r>
+    </w:p>
+    <w:p>
+      <w:pPr>
+        <w:pStyle w:val="ListParagraph"/>
+        <w:numPr>
+          <w:ilvl w:val="0"/>
+          <w:numId w:val="103"/>
+        </w:numPr>
+      </w:pPr>
+      <w:r>
+        <w:t>EDI*4 → index*scale (column offset, 4 bytes per doubleword)</w:t>
+      </w:r>
+    </w:p>
+    <w:p>
+      <w:r>
+        <w:lastRenderedPageBreak/>
+        <w:t xml:space="preserve"> </w:t>
+      </w:r>
       <w:r>
         <w:rPr>
           <w:noProof/>
         </w:rPr>
         <w:drawing>
-          <wp:inline distT="0" distB="0" distL="0" distR="0" wp14:anchorId="2812944D" wp14:editId="6845F0BC">
-            <wp:extent cx="5943600" cy="937895"/>
-            <wp:effectExtent l="0" t="0" r="0" b="0"/>
+          <wp:inline distT="0" distB="0" distL="0" distR="0" wp14:anchorId="2812944D" wp14:editId="1CDEC6F1">
+            <wp:extent cx="5660125" cy="893163"/>
+            <wp:effectExtent l="133350" t="133350" r="131445" b="135890"/>
             <wp:docPr id="73" name="Picture 73"/>
             <wp:cNvGraphicFramePr>
               <a:graphicFrameLocks xmlns:a="http://schemas.openxmlformats.org/drawingml/2006/main" noChangeAspect="1"/>
@@ -15667,7 +15871,7 @@
                     </pic:cNvPicPr>
                   </pic:nvPicPr>
                   <pic:blipFill>
-                    <a:blip r:embed="rId76">
+                    <a:blip r:embed="rId77">
                       <a:extLst>
                         <a:ext uri="{28A0092B-C50C-407E-A947-70E740481C1C}">
                           <a14:useLocalDpi xmlns:a14="http://schemas.microsoft.com/office/drawing/2010/main" val="0"/>
@@ -15682,7 +15886,7 @@
                   <pic:spPr bwMode="auto">
                     <a:xfrm>
                       <a:off x="0" y="0"/>
-                      <a:ext cx="5943600" cy="937895"/>
+                      <a:ext cx="5665951" cy="894082"/>
                     </a:xfrm>
                     <a:prstGeom prst="rect">
                       <a:avLst/>
@@ -15691,6 +15895,11 @@
                     <a:ln>
                       <a:noFill/>
                     </a:ln>
+                    <a:effectLst>
+                      <a:glow rad="127000">
+                        <a:schemeClr val="tx1"/>
+                      </a:glow>
+                    </a:effectLst>
                   </pic:spPr>
                 </pic:pic>
               </a:graphicData>
@@ -15700,9 +15909,14 @@
       </w:r>
     </w:p>
     <w:p>
-      <w:r>
-        <w:t xml:space="preserve">The </w:t>
-      </w:r>
+      <w:pPr>
+        <w:pStyle w:val="ListParagraph"/>
+        <w:numPr>
+          <w:ilvl w:val="0"/>
+          <w:numId w:val="104"/>
+        </w:numPr>
+        <w:spacing w:line="360" w:lineRule="auto"/>
+      </w:pPr>
       <w:proofErr w:type="spellStart"/>
       <w:proofErr w:type="gramStart"/>
       <w:r>
@@ -15735,57 +15949,170 @@
       </w:r>
       <w:proofErr w:type="spellEnd"/>
       <w:r>
-        <w:t>] operand specifies the address of the element at row 1, column 2 of the array.</w:t>
-      </w:r>
-    </w:p>
-    <w:p>
-      <w:r>
-        <w:t xml:space="preserve">The </w:t>
+        <w:t xml:space="preserve">] points to the element at </w:t>
+      </w:r>
+      <w:r>
+        <w:rPr>
+          <w:b/>
+          <w:bCs/>
+        </w:rPr>
+        <w:t>row 1, column 2</w:t>
+      </w:r>
+      <w:r>
+        <w:t xml:space="preserve"> of the array.</w:t>
+      </w:r>
+    </w:p>
+    <w:p>
+      <w:pPr>
+        <w:pStyle w:val="ListParagraph"/>
+        <w:numPr>
+          <w:ilvl w:val="0"/>
+          <w:numId w:val="104"/>
+        </w:numPr>
+        <w:spacing w:line="360" w:lineRule="auto"/>
+      </w:pPr>
+      <w:r>
+        <w:rPr>
+          <w:b/>
+          <w:bCs/>
+        </w:rPr>
+        <w:t>EBX</w:t>
+      </w:r>
+      <w:r>
+        <w:t xml:space="preserve"> holds the </w:t>
+      </w:r>
+      <w:r>
+        <w:rPr>
+          <w:b/>
+          <w:bCs/>
+        </w:rPr>
+        <w:t>row offset</w:t>
+      </w:r>
+      <w:r>
+        <w:t>.</w:t>
+      </w:r>
+    </w:p>
+    <w:p>
+      <w:pPr>
+        <w:pStyle w:val="ListParagraph"/>
+        <w:numPr>
+          <w:ilvl w:val="0"/>
+          <w:numId w:val="104"/>
+        </w:numPr>
+        <w:spacing w:line="360" w:lineRule="auto"/>
+      </w:pPr>
+      <w:r>
+        <w:rPr>
+          <w:b/>
+          <w:bCs/>
+        </w:rPr>
+        <w:t>ESI</w:t>
+      </w:r>
+      <w:r>
+        <w:t xml:space="preserve"> holds the </w:t>
+      </w:r>
+      <w:r>
+        <w:rPr>
+          <w:b/>
+          <w:bCs/>
+        </w:rPr>
+        <w:t>column offset</w:t>
+      </w:r>
+      <w:r>
+        <w:t>.</w:t>
+      </w:r>
+    </w:p>
+    <w:p>
+      <w:pPr>
+        <w:pStyle w:val="ListParagraph"/>
+        <w:numPr>
+          <w:ilvl w:val="0"/>
+          <w:numId w:val="104"/>
+        </w:numPr>
+        <w:spacing w:line="360" w:lineRule="auto"/>
+      </w:pPr>
+      <w:r>
+        <w:t xml:space="preserve">TYPE </w:t>
       </w:r>
       <w:proofErr w:type="spellStart"/>
       <w:r>
-        <w:t>ebx</w:t>
+        <w:t>tableD</w:t>
       </w:r>
       <w:proofErr w:type="spellEnd"/>
       <w:r>
-        <w:t xml:space="preserve"> register contains the row offset, and the </w:t>
-      </w:r>
-      <w:proofErr w:type="spellStart"/>
-      <w:r>
-        <w:t>esi</w:t>
-      </w:r>
-      <w:proofErr w:type="spellEnd"/>
-      <w:r>
-        <w:t xml:space="preserve"> register contains the column offset.</w:t>
-      </w:r>
-    </w:p>
-    <w:p>
-      <w:r>
-        <w:t xml:space="preserve">The TYPE </w:t>
-      </w:r>
-      <w:proofErr w:type="spellStart"/>
-      <w:r>
-        <w:t>tableD</w:t>
-      </w:r>
-      <w:proofErr w:type="spellEnd"/>
-      <w:r>
-        <w:t xml:space="preserve"> operand size tells the assembler that the elements in the array are doublewords. Therefore, the scale factor is 4.</w:t>
-      </w:r>
-    </w:p>
-    <w:p>
-      <w:r>
-        <w:t>Base-index-displacement operands can be useful for writing efficient code to access arrays.</w:t>
-      </w:r>
-    </w:p>
-    <w:p>
-      <w:r>
-        <w:lastRenderedPageBreak/>
-        <w:t>By using base-index-displacement operands, you can avoid having to keep track of the size of the elements in the array and the offset of each row in the array.</w:t>
-      </w:r>
-    </w:p>
-    <w:p>
-      <w:r>
-        <w:t>This can make your code more readable and maintainable.</w:t>
+        <w:t xml:space="preserve"> tells the assembler the elements are </w:t>
+      </w:r>
+      <w:r>
+        <w:rPr>
+          <w:b/>
+          <w:bCs/>
+        </w:rPr>
+        <w:t>doublewords (4 bytes)</w:t>
+      </w:r>
+      <w:r>
+        <w:t xml:space="preserve">, so the </w:t>
+      </w:r>
+      <w:r>
+        <w:rPr>
+          <w:b/>
+          <w:bCs/>
+        </w:rPr>
+        <w:t>scale factor is 4</w:t>
+      </w:r>
+      <w:r>
+        <w:t>.</w:t>
+      </w:r>
+    </w:p>
+    <w:p>
+      <w:r>
+        <w:rPr>
+          <w:b/>
+          <w:bCs/>
+        </w:rPr>
+        <w:t>Base-index-displacement operands</w:t>
+      </w:r>
+      <w:r>
+        <w:t xml:space="preserve"> help you write </w:t>
+      </w:r>
+      <w:r>
+        <w:rPr>
+          <w:b/>
+          <w:bCs/>
+        </w:rPr>
+        <w:t>efficient array access code</w:t>
+      </w:r>
+      <w:r>
+        <w:t>.</w:t>
+      </w:r>
+    </w:p>
+    <w:p>
+      <w:r>
+        <w:t xml:space="preserve">Using them means you </w:t>
+      </w:r>
+      <w:r>
+        <w:rPr>
+          <w:b/>
+          <w:bCs/>
+        </w:rPr>
+        <w:t>don’t have to manually track element sizes or row offsets</w:t>
+      </w:r>
+      <w:r>
+        <w:t>.</w:t>
+      </w:r>
+    </w:p>
+    <w:p>
+      <w:r>
+        <w:t xml:space="preserve">This approach makes your code </w:t>
+      </w:r>
+      <w:r>
+        <w:rPr>
+          <w:b/>
+          <w:bCs/>
+        </w:rPr>
+        <w:t>easier to read and maintain</w:t>
+      </w:r>
+      <w:r>
+        <w:t>.</w:t>
       </w:r>
     </w:p>
     <w:p>
@@ -15794,9 +16121,9 @@
           <w:noProof/>
         </w:rPr>
         <w:drawing>
-          <wp:inline distT="0" distB="0" distL="0" distR="0" wp14:anchorId="6BD01C45" wp14:editId="31938276">
+          <wp:inline distT="0" distB="0" distL="0" distR="0" wp14:anchorId="6BD01C45" wp14:editId="71B0C3B3">
             <wp:extent cx="5943600" cy="1237615"/>
-            <wp:effectExtent l="0" t="0" r="0" b="635"/>
+            <wp:effectExtent l="133350" t="133350" r="133350" b="133985"/>
             <wp:docPr id="72" name="Picture 72"/>
             <wp:cNvGraphicFramePr>
               <a:graphicFrameLocks xmlns:a="http://schemas.openxmlformats.org/drawingml/2006/main" noChangeAspect="1"/>
@@ -15811,7 +16138,7 @@
                     </pic:cNvPicPr>
                   </pic:nvPicPr>
                   <pic:blipFill>
-                    <a:blip r:embed="rId77">
+                    <a:blip r:embed="rId78">
                       <a:extLst>
                         <a:ext uri="{28A0092B-C50C-407E-A947-70E740481C1C}">
                           <a14:useLocalDpi xmlns:a14="http://schemas.microsoft.com/office/drawing/2010/main" val="0"/>
@@ -15835,6 +16162,11 @@
                     <a:ln>
                       <a:noFill/>
                     </a:ln>
+                    <a:effectLst>
+                      <a:glow rad="127000">
+                        <a:schemeClr val="tx1"/>
+                      </a:glow>
+                    </a:effectLst>
                   </pic:spPr>
                 </pic:pic>
               </a:graphicData>
@@ -15844,8 +16176,36 @@
       </w:r>
     </w:p>
     <w:p>
-      <w:r>
-        <w:t xml:space="preserve">The diagram you provided shows the positions of the EBX and ESI registers relative to the array </w:t>
+      <w:pPr>
+        <w:pStyle w:val="ListParagraph"/>
+        <w:numPr>
+          <w:ilvl w:val="0"/>
+          <w:numId w:val="105"/>
+        </w:numPr>
+        <w:spacing w:line="276" w:lineRule="auto"/>
+      </w:pPr>
+      <w:r>
+        <w:t xml:space="preserve">The diagram shows </w:t>
+      </w:r>
+      <w:r>
+        <w:rPr>
+          <w:b/>
+          <w:bCs/>
+        </w:rPr>
+        <w:t>EBX</w:t>
+      </w:r>
+      <w:r>
+        <w:t xml:space="preserve"> and </w:t>
+      </w:r>
+      <w:r>
+        <w:rPr>
+          <w:b/>
+          <w:bCs/>
+        </w:rPr>
+        <w:t>ESI</w:t>
+      </w:r>
+      <w:r>
+        <w:t xml:space="preserve"> relative to the </w:t>
       </w:r>
       <w:proofErr w:type="spellStart"/>
       <w:r>
@@ -15853,10 +16213,68 @@
       </w:r>
       <w:proofErr w:type="spellEnd"/>
       <w:r>
-        <w:t>. The EBX register contains the row offset, and the ESI register contains the column offset.</w:t>
-      </w:r>
-    </w:p>
-    <w:p>
+        <w:t xml:space="preserve"> array.</w:t>
+      </w:r>
+    </w:p>
+    <w:p>
+      <w:pPr>
+        <w:pStyle w:val="ListParagraph"/>
+        <w:numPr>
+          <w:ilvl w:val="0"/>
+          <w:numId w:val="105"/>
+        </w:numPr>
+        <w:spacing w:line="276" w:lineRule="auto"/>
+      </w:pPr>
+      <w:r>
+        <w:rPr>
+          <w:b/>
+          <w:bCs/>
+        </w:rPr>
+        <w:t>EBX</w:t>
+      </w:r>
+      <w:r>
+        <w:t xml:space="preserve"> contains the </w:t>
+      </w:r>
+      <w:r>
+        <w:rPr>
+          <w:b/>
+          <w:bCs/>
+        </w:rPr>
+        <w:t>row offset</w:t>
+      </w:r>
+      <w:r>
+        <w:t xml:space="preserve">, and </w:t>
+      </w:r>
+      <w:r>
+        <w:rPr>
+          <w:b/>
+          <w:bCs/>
+        </w:rPr>
+        <w:t>ESI</w:t>
+      </w:r>
+      <w:r>
+        <w:t xml:space="preserve"> contains the </w:t>
+      </w:r>
+      <w:r>
+        <w:rPr>
+          <w:b/>
+          <w:bCs/>
+        </w:rPr>
+        <w:t>column offset</w:t>
+      </w:r>
+      <w:r>
+        <w:t>.</w:t>
+      </w:r>
+    </w:p>
+    <w:p>
+      <w:pPr>
+        <w:pStyle w:val="ListParagraph"/>
+        <w:numPr>
+          <w:ilvl w:val="0"/>
+          <w:numId w:val="105"/>
+        </w:numPr>
+        <w:spacing w:line="276" w:lineRule="auto"/>
+      </w:pPr>
       <w:r>
         <w:t xml:space="preserve">The </w:t>
       </w:r>
@@ -15866,45 +16284,172 @@
       </w:r>
       <w:proofErr w:type="spellEnd"/>
       <w:r>
-        <w:t xml:space="preserve"> array begins at offset 0150h. The EBX register contains the value 20h, which is the size of each row in the array, in bytes. Therefore, the EBX register points to the beginning of the second row in the array.</w:t>
-      </w:r>
-    </w:p>
-    <w:p>
-      <w:r>
-        <w:t>The ESI register contains the value 2, which is the column index of the element that we want to access. Therefore, the ESI register points to the third element in the second row of the array.</w:t>
-      </w:r>
-    </w:p>
-    <w:p>
-      <w:r>
-        <w:t>Base-index-displacement operands are a powerful tool for accessing arrays in assembly language.</w:t>
-      </w:r>
-    </w:p>
-    <w:p>
-      <w:pPr>
-        <w:rPr>
-          <w:b/>
-          <w:bCs/>
-        </w:rPr>
-      </w:pPr>
-      <w:r>
-        <w:rPr>
-          <w:b/>
-          <w:bCs/>
-        </w:rPr>
-        <w:t>Base-Index Operands in 64-Bit Mode.</w:t>
-      </w:r>
-    </w:p>
-    <w:p>
-      <w:r>
-        <w:t xml:space="preserve">The program below is a short program that uses a procedure named </w:t>
-      </w:r>
-      <w:proofErr w:type="spellStart"/>
-      <w:r>
-        <w:t>get_tableVal</w:t>
-      </w:r>
-      <w:proofErr w:type="spellEnd"/>
-      <w:r>
-        <w:t xml:space="preserve"> to locate a value in a two-dimensional table of 64-bit integers. The program demonstrates how to use base-index-displacement operands in 64-bit mode.</w:t>
+        <w:t xml:space="preserve"> array starts at </w:t>
+      </w:r>
+      <w:r>
+        <w:rPr>
+          <w:b/>
+          <w:bCs/>
+        </w:rPr>
+        <w:t>offset 0150h</w:t>
+      </w:r>
+      <w:r>
+        <w:t>.</w:t>
+      </w:r>
+    </w:p>
+    <w:p>
+      <w:pPr>
+        <w:pStyle w:val="ListParagraph"/>
+        <w:numPr>
+          <w:ilvl w:val="0"/>
+          <w:numId w:val="105"/>
+        </w:numPr>
+        <w:spacing w:line="276" w:lineRule="auto"/>
+      </w:pPr>
+      <w:r>
+        <w:rPr>
+          <w:b/>
+          <w:bCs/>
+        </w:rPr>
+        <w:t>EBX = 20h</w:t>
+      </w:r>
+      <w:r>
+        <w:t xml:space="preserve"> → this is the </w:t>
+      </w:r>
+      <w:r>
+        <w:rPr>
+          <w:b/>
+          <w:bCs/>
+        </w:rPr>
+        <w:t>size of one row in bytes</w:t>
+      </w:r>
+      <w:r>
+        <w:t xml:space="preserve">, so EBX points to the </w:t>
+      </w:r>
+      <w:r>
+        <w:rPr>
+          <w:b/>
+          <w:bCs/>
+        </w:rPr>
+        <w:t>start of the second row</w:t>
+      </w:r>
+      <w:r>
+        <w:t>.</w:t>
+      </w:r>
+    </w:p>
+    <w:p>
+      <w:pPr>
+        <w:pStyle w:val="ListParagraph"/>
+        <w:numPr>
+          <w:ilvl w:val="0"/>
+          <w:numId w:val="105"/>
+        </w:numPr>
+        <w:spacing w:line="276" w:lineRule="auto"/>
+      </w:pPr>
+      <w:r>
+        <w:rPr>
+          <w:b/>
+          <w:bCs/>
+        </w:rPr>
+        <w:t>ESI = 2</w:t>
+      </w:r>
+      <w:r>
+        <w:t xml:space="preserve"> → this is the </w:t>
+      </w:r>
+      <w:r>
+        <w:rPr>
+          <w:b/>
+          <w:bCs/>
+        </w:rPr>
+        <w:t>column index</w:t>
+      </w:r>
+      <w:r>
+        <w:t xml:space="preserve">, so ESI points to the </w:t>
+      </w:r>
+      <w:r>
+        <w:rPr>
+          <w:b/>
+          <w:bCs/>
+        </w:rPr>
+        <w:t>third element in the second row</w:t>
+      </w:r>
+      <w:r>
+        <w:t>.</w:t>
+      </w:r>
+    </w:p>
+    <w:p>
+      <w:r>
+        <w:rPr>
+          <w:b/>
+          <w:bCs/>
+        </w:rPr>
+        <w:t>Base-index-displacement operands</w:t>
+      </w:r>
+      <w:r>
+        <w:t xml:space="preserve"> are a </w:t>
+      </w:r>
+      <w:r>
+        <w:rPr>
+          <w:b/>
+          <w:bCs/>
+        </w:rPr>
+        <w:t>powerful way to access arrays efficiently</w:t>
+      </w:r>
+      <w:r>
+        <w:t xml:space="preserve"> in assembly language.</w:t>
+      </w:r>
+    </w:p>
+    <w:p>
+      <w:pPr>
+        <w:rPr>
+          <w:b/>
+          <w:bCs/>
+        </w:rPr>
+      </w:pPr>
+    </w:p>
+    <w:p>
+      <w:pPr>
+        <w:rPr>
+          <w:b/>
+          <w:bCs/>
+        </w:rPr>
+      </w:pPr>
+    </w:p>
+    <w:p>
+      <w:pPr>
+        <w:pStyle w:val="Style2"/>
+      </w:pPr>
+      <w:r>
+        <w:lastRenderedPageBreak/>
+        <w:t>Base-Index Operands in 64-Bit Mode</w:t>
+      </w:r>
+    </w:p>
+    <w:p>
+      <w:r>
+        <w:t xml:space="preserve">The program demonstrates how to use </w:t>
+      </w:r>
+      <w:r>
+        <w:rPr>
+          <w:b/>
+          <w:bCs/>
+        </w:rPr>
+        <w:t>base-index-displacement operands</w:t>
+      </w:r>
+      <w:r>
+        <w:t xml:space="preserve"> to access a </w:t>
+      </w:r>
+      <w:r>
+        <w:rPr>
+          <w:b/>
+          <w:bCs/>
+        </w:rPr>
+        <w:t>2D array of 64-bit integers</w:t>
+      </w:r>
+      <w:r>
+        <w:t>.</w:t>
+      </w:r>
+      <w:r>
+        <w:t xml:space="preserve"> </w:t>
       </w:r>
     </w:p>
     <w:p>
@@ -15912,11 +16457,10 @@
         <w:rPr>
           <w:noProof/>
         </w:rPr>
-        <w:lastRenderedPageBreak/>
         <w:drawing>
-          <wp:inline distT="0" distB="0" distL="0" distR="0" wp14:anchorId="29D97C27" wp14:editId="6AB585BF">
-            <wp:extent cx="5943600" cy="3700145"/>
-            <wp:effectExtent l="0" t="0" r="0" b="0"/>
+          <wp:inline distT="0" distB="0" distL="0" distR="0" wp14:anchorId="29D97C27" wp14:editId="795F44F6">
+            <wp:extent cx="5943600" cy="3669722"/>
+            <wp:effectExtent l="133350" t="133350" r="133350" b="140335"/>
             <wp:docPr id="71" name="Picture 71"/>
             <wp:cNvGraphicFramePr>
               <a:graphicFrameLocks xmlns:a="http://schemas.openxmlformats.org/drawingml/2006/main" noChangeAspect="1"/>
@@ -15930,23 +16474,21 @@
                       <a:picLocks noChangeAspect="1" noChangeArrowheads="1"/>
                     </pic:cNvPicPr>
                   </pic:nvPicPr>
-                  <pic:blipFill>
-                    <a:blip r:embed="rId78">
+                  <pic:blipFill rotWithShape="1">
+                    <a:blip r:embed="rId79">
                       <a:extLst>
                         <a:ext uri="{28A0092B-C50C-407E-A947-70E740481C1C}">
                           <a14:useLocalDpi xmlns:a14="http://schemas.microsoft.com/office/drawing/2010/main" val="0"/>
                         </a:ext>
                       </a:extLst>
                     </a:blip>
-                    <a:srcRect/>
-                    <a:stretch>
-                      <a:fillRect/>
-                    </a:stretch>
+                    <a:srcRect t="823"/>
+                    <a:stretch/>
                   </pic:blipFill>
                   <pic:spPr bwMode="auto">
                     <a:xfrm>
                       <a:off x="0" y="0"/>
-                      <a:ext cx="5943600" cy="3700145"/>
+                      <a:ext cx="5943600" cy="3669722"/>
                     </a:xfrm>
                     <a:prstGeom prst="rect">
                       <a:avLst/>
@@ -15955,6 +16497,16 @@
                     <a:ln>
                       <a:noFill/>
                     </a:ln>
+                    <a:effectLst>
+                      <a:glow rad="127000">
+                        <a:sysClr val="windowText" lastClr="000000"/>
+                      </a:glow>
+                    </a:effectLst>
+                    <a:extLst>
+                      <a:ext uri="{53640926-AAD7-44D8-BBD7-CCE9431645EC}">
+                        <a14:shadowObscured xmlns:a14="http://schemas.microsoft.com/office/drawing/2010/main"/>
+                      </a:ext>
+                    </a:extLst>
                   </pic:spPr>
                 </pic:pic>
               </a:graphicData>
@@ -15964,207 +16516,505 @@
       </w:r>
     </w:p>
     <w:p>
-      <w:r>
-        <w:rPr>
-          <w:b/>
-          <w:bCs/>
-          <w:i/>
-          <w:iCs/>
-        </w:rPr>
-        <w:t>The main procedure performs the following steps:</w:t>
-      </w:r>
-    </w:p>
-    <w:p>
-      <w:r>
-        <w:t>It loads the row index (1) into the RAX register.</w:t>
-      </w:r>
-    </w:p>
-    <w:p>
-      <w:r>
-        <w:t>It loads the column index (4) into the RSI register.</w:t>
-      </w:r>
-    </w:p>
-    <w:p>
-      <w:r>
-        <w:t xml:space="preserve">It calls the </w:t>
+      <w:pPr>
+        <w:pStyle w:val="Style3"/>
+      </w:pPr>
+      <w:r>
+        <w:t>Main Procedure Steps</w:t>
+      </w:r>
+    </w:p>
+    <w:p>
+      <w:pPr>
+        <w:numPr>
+          <w:ilvl w:val="0"/>
+          <w:numId w:val="106"/>
+        </w:numPr>
+      </w:pPr>
+      <w:r>
+        <w:t xml:space="preserve">Loads the </w:t>
+      </w:r>
+      <w:r>
+        <w:rPr>
+          <w:b/>
+          <w:bCs/>
+        </w:rPr>
+        <w:t>row index (1)</w:t>
+      </w:r>
+      <w:r>
+        <w:t xml:space="preserve"> into the </w:t>
+      </w:r>
+      <w:r>
+        <w:rPr>
+          <w:b/>
+          <w:bCs/>
+        </w:rPr>
+        <w:t>RAX</w:t>
+      </w:r>
+      <w:r>
+        <w:t xml:space="preserve"> register.</w:t>
+      </w:r>
+    </w:p>
+    <w:p>
+      <w:pPr>
+        <w:numPr>
+          <w:ilvl w:val="0"/>
+          <w:numId w:val="106"/>
+        </w:numPr>
+      </w:pPr>
+      <w:r>
+        <w:t xml:space="preserve">Loads the </w:t>
+      </w:r>
+      <w:r>
+        <w:rPr>
+          <w:b/>
+          <w:bCs/>
+        </w:rPr>
+        <w:t>column index (4)</w:t>
+      </w:r>
+      <w:r>
+        <w:t xml:space="preserve"> into the </w:t>
+      </w:r>
+      <w:r>
+        <w:rPr>
+          <w:b/>
+          <w:bCs/>
+        </w:rPr>
+        <w:t>RSI</w:t>
+      </w:r>
+      <w:r>
+        <w:t xml:space="preserve"> register.</w:t>
+      </w:r>
+    </w:p>
+    <w:p>
+      <w:pPr>
+        <w:numPr>
+          <w:ilvl w:val="0"/>
+          <w:numId w:val="106"/>
+        </w:numPr>
+      </w:pPr>
+      <w:r>
+        <w:t xml:space="preserve">Calls the </w:t>
       </w:r>
       <w:proofErr w:type="spellStart"/>
       <w:r>
+        <w:rPr>
+          <w:b/>
+          <w:bCs/>
+        </w:rPr>
         <w:t>get_tableVal</w:t>
       </w:r>
       <w:proofErr w:type="spellEnd"/>
       <w:r>
-        <w:t xml:space="preserve"> procedure to get the value at the specified row and column in the table array.</w:t>
-      </w:r>
-    </w:p>
-    <w:p>
-      <w:r>
-        <w:t>It calls the WriteInt64 procedure to display the value in the RAX register.</w:t>
-      </w:r>
-    </w:p>
-    <w:p>
-      <w:r>
-        <w:t xml:space="preserve">It calls the </w:t>
+        <w:t xml:space="preserve"> procedure to get the value at that row and column.</w:t>
+      </w:r>
+    </w:p>
+    <w:p>
+      <w:pPr>
+        <w:numPr>
+          <w:ilvl w:val="0"/>
+          <w:numId w:val="106"/>
+        </w:numPr>
+      </w:pPr>
+      <w:r>
+        <w:t xml:space="preserve">Calls </w:t>
+      </w:r>
+      <w:r>
+        <w:rPr>
+          <w:b/>
+          <w:bCs/>
+        </w:rPr>
+        <w:t>WriteInt64</w:t>
+      </w:r>
+      <w:r>
+        <w:t xml:space="preserve"> to display the value in </w:t>
+      </w:r>
+      <w:r>
+        <w:rPr>
+          <w:b/>
+          <w:bCs/>
+        </w:rPr>
+        <w:t>RAX</w:t>
+      </w:r>
+      <w:r>
+        <w:t>.</w:t>
+      </w:r>
+    </w:p>
+    <w:p>
+      <w:pPr>
+        <w:numPr>
+          <w:ilvl w:val="0"/>
+          <w:numId w:val="106"/>
+        </w:numPr>
+      </w:pPr>
+      <w:r>
+        <w:t xml:space="preserve">Calls </w:t>
       </w:r>
       <w:proofErr w:type="spellStart"/>
       <w:r>
+        <w:rPr>
+          <w:b/>
+          <w:bCs/>
+        </w:rPr>
         <w:t>ExitProcess</w:t>
       </w:r>
       <w:proofErr w:type="spellEnd"/>
       <w:r>
-        <w:t xml:space="preserve"> procedure to end the program.</w:t>
-      </w:r>
-    </w:p>
-    <w:p>
-      <w:r>
-        <w:rPr>
-          <w:b/>
-          <w:bCs/>
-          <w:i/>
-          <w:iCs/>
-        </w:rPr>
-        <w:t xml:space="preserve">The </w:t>
-      </w:r>
+        <w:t xml:space="preserve"> to end the program.</w:t>
+      </w:r>
+    </w:p>
+    <w:p/>
+    <w:p/>
+    <w:p/>
+    <w:p/>
+    <w:p/>
+    <w:p>
+      <w:pPr>
+        <w:pStyle w:val="Style3"/>
+      </w:pPr>
       <w:proofErr w:type="spellStart"/>
       <w:r>
-        <w:rPr>
-          <w:b/>
-          <w:bCs/>
-          <w:i/>
-          <w:iCs/>
-        </w:rPr>
+        <w:lastRenderedPageBreak/>
         <w:t>get_tableVal</w:t>
       </w:r>
       <w:proofErr w:type="spellEnd"/>
       <w:r>
-        <w:rPr>
-          <w:b/>
-          <w:bCs/>
-          <w:i/>
-          <w:iCs/>
-        </w:rPr>
-        <w:t xml:space="preserve"> procedure performs the following steps:</w:t>
-      </w:r>
-    </w:p>
-    <w:p>
-      <w:r>
-        <w:t>It loads the row offset into the RBX register.</w:t>
-      </w:r>
-    </w:p>
-    <w:p>
-      <w:r>
-        <w:t>It multiplies the row offset by the size of a quadword to get the offset of the row in the array.</w:t>
-      </w:r>
-    </w:p>
-    <w:p>
-      <w:r>
-        <w:t>It adds the column offset to the row offset to get the offset of the element in the array.</w:t>
-      </w:r>
-    </w:p>
-    <w:p>
-      <w:r>
-        <w:t>It loads the value at the specified offset into the RAX register.</w:t>
-      </w:r>
-    </w:p>
-    <w:p>
-      <w:r>
-        <w:t>It returns from the procedure.</w:t>
-      </w:r>
-    </w:p>
-    <w:p>
-      <w:r>
-        <w:t xml:space="preserve">The </w:t>
-      </w:r>
-      <w:proofErr w:type="spellStart"/>
-      <w:r>
-        <w:t>get_tableVal</w:t>
-      </w:r>
-      <w:proofErr w:type="spellEnd"/>
-      <w:r>
-        <w:t xml:space="preserve"> procedure uses a base-index-displacement operand to access the element in the array.</w:t>
-      </w:r>
-    </w:p>
-    <w:p>
-      <w:r>
+        <w:t xml:space="preserve"> Procedure Steps</w:t>
+      </w:r>
+    </w:p>
+    <w:p>
+      <w:pPr>
+        <w:numPr>
+          <w:ilvl w:val="0"/>
+          <w:numId w:val="107"/>
+        </w:numPr>
+      </w:pPr>
+      <w:r>
+        <w:t xml:space="preserve">Loads the </w:t>
+      </w:r>
+      <w:r>
+        <w:rPr>
+          <w:b/>
+          <w:bCs/>
+        </w:rPr>
+        <w:t>row offset</w:t>
+      </w:r>
+      <w:r>
+        <w:t xml:space="preserve"> into </w:t>
+      </w:r>
+      <w:r>
+        <w:rPr>
+          <w:b/>
+          <w:bCs/>
+        </w:rPr>
+        <w:t>RBX</w:t>
+      </w:r>
+      <w:r>
+        <w:t>.</w:t>
+      </w:r>
+    </w:p>
+    <w:p>
+      <w:pPr>
+        <w:numPr>
+          <w:ilvl w:val="0"/>
+          <w:numId w:val="107"/>
+        </w:numPr>
+      </w:pPr>
+      <w:r>
+        <w:t xml:space="preserve">Multiplies the row offset by the </w:t>
+      </w:r>
+      <w:r>
+        <w:rPr>
+          <w:b/>
+          <w:bCs/>
+        </w:rPr>
+        <w:t>size of a quadword</w:t>
+      </w:r>
+      <w:r>
+        <w:t xml:space="preserve"> (8 bytes) to get the </w:t>
+      </w:r>
+      <w:r>
+        <w:rPr>
+          <w:b/>
+          <w:bCs/>
+        </w:rPr>
+        <w:t>row’s byte offset</w:t>
+      </w:r>
+      <w:r>
+        <w:t>.</w:t>
+      </w:r>
+    </w:p>
+    <w:p>
+      <w:pPr>
+        <w:numPr>
+          <w:ilvl w:val="0"/>
+          <w:numId w:val="107"/>
+        </w:numPr>
+      </w:pPr>
+      <w:r>
+        <w:t xml:space="preserve">Adds the </w:t>
+      </w:r>
+      <w:r>
+        <w:rPr>
+          <w:b/>
+          <w:bCs/>
+        </w:rPr>
+        <w:t>column offset</w:t>
+      </w:r>
+      <w:r>
+        <w:t xml:space="preserve"> to the row offset to get the </w:t>
+      </w:r>
+      <w:r>
+        <w:rPr>
+          <w:b/>
+          <w:bCs/>
+        </w:rPr>
+        <w:t>element’s byte offset</w:t>
+      </w:r>
+      <w:r>
+        <w:t>.</w:t>
+      </w:r>
+    </w:p>
+    <w:p>
+      <w:pPr>
+        <w:numPr>
+          <w:ilvl w:val="0"/>
+          <w:numId w:val="107"/>
+        </w:numPr>
+      </w:pPr>
+      <w:r>
+        <w:t xml:space="preserve">Loads the </w:t>
+      </w:r>
+      <w:r>
+        <w:rPr>
+          <w:b/>
+          <w:bCs/>
+        </w:rPr>
+        <w:t>value at that offset</w:t>
+      </w:r>
+      <w:r>
+        <w:t xml:space="preserve"> into </w:t>
+      </w:r>
+      <w:r>
+        <w:rPr>
+          <w:b/>
+          <w:bCs/>
+        </w:rPr>
+        <w:t>RAX</w:t>
+      </w:r>
+      <w:r>
+        <w:t>.</w:t>
+      </w:r>
+    </w:p>
+    <w:p>
+      <w:pPr>
+        <w:numPr>
+          <w:ilvl w:val="0"/>
+          <w:numId w:val="107"/>
+        </w:numPr>
+      </w:pPr>
+      <w:r>
+        <w:t>Returns from the procedure.</w:t>
+      </w:r>
+    </w:p>
+    <w:p>
+      <w:pPr>
+        <w:rPr>
+          <w:b/>
+          <w:bCs/>
+        </w:rPr>
+      </w:pPr>
+    </w:p>
+    <w:p>
+      <w:pPr>
+        <w:pStyle w:val="Style3"/>
+      </w:pPr>
+      <w:r>
+        <w:t>Base-Index-Displacement Usage</w:t>
+      </w:r>
+    </w:p>
+    <w:p>
+      <w:pPr>
+        <w:numPr>
+          <w:ilvl w:val="0"/>
+          <w:numId w:val="108"/>
+        </w:numPr>
+      </w:pPr>
+      <w:r>
+        <w:rPr>
+          <w:b/>
+          <w:bCs/>
+        </w:rPr>
+        <w:t>Base operand:</w:t>
+      </w:r>
+      <w:r>
+        <w:t xml:space="preserve"> RBX (row offset)</w:t>
+      </w:r>
+    </w:p>
+    <w:p>
+      <w:pPr>
+        <w:numPr>
+          <w:ilvl w:val="0"/>
+          <w:numId w:val="108"/>
+        </w:numPr>
+      </w:pPr>
+      <w:r>
+        <w:rPr>
+          <w:b/>
+          <w:bCs/>
+        </w:rPr>
+        <w:t>Index operand:</w:t>
+      </w:r>
+      <w:r>
+        <w:t xml:space="preserve"> RSI (column offset)</w:t>
+      </w:r>
+    </w:p>
+    <w:p>
+      <w:pPr>
+        <w:numPr>
+          <w:ilvl w:val="0"/>
+          <w:numId w:val="108"/>
+        </w:numPr>
+      </w:pPr>
+      <w:r>
+        <w:rPr>
+          <w:b/>
+          <w:bCs/>
+        </w:rPr>
+        <w:t>Scale factor:</w:t>
+      </w:r>
+      <w:r>
+        <w:t xml:space="preserve"> omitted (quadwords = 8 bytes, but in 64-bit mode the hardware treats this as 1)</w:t>
+      </w:r>
+    </w:p>
+    <w:p>
+      <w:pPr>
+        <w:rPr>
+          <w:b/>
+          <w:bCs/>
+        </w:rPr>
+      </w:pPr>
+    </w:p>
+    <w:p>
+      <w:pPr>
+        <w:pStyle w:val="Style3"/>
+      </w:pPr>
+      <w:r>
+        <w:t>Key Takeaways</w:t>
+      </w:r>
+    </w:p>
+    <w:p>
+      <w:pPr>
+        <w:numPr>
+          <w:ilvl w:val="0"/>
+          <w:numId w:val="109"/>
+        </w:numPr>
+      </w:pPr>
+      <w:r>
+        <w:t xml:space="preserve">The program shows how </w:t>
+      </w:r>
+      <w:r>
+        <w:rPr>
+          <w:b/>
+          <w:bCs/>
+        </w:rPr>
+        <w:t>base-index-displacement operands</w:t>
+      </w:r>
+      <w:r>
+        <w:t xml:space="preserve"> work in </w:t>
+      </w:r>
+      <w:r>
+        <w:rPr>
+          <w:b/>
+          <w:bCs/>
+        </w:rPr>
+        <w:t>64-bit assembly</w:t>
+      </w:r>
+      <w:r>
+        <w:t>.</w:t>
+      </w:r>
+    </w:p>
+    <w:p>
+      <w:pPr>
+        <w:numPr>
+          <w:ilvl w:val="0"/>
+          <w:numId w:val="109"/>
+        </w:numPr>
+      </w:pPr>
+      <w:r>
+        <w:t xml:space="preserve">Using base-index-displacement operands makes </w:t>
+      </w:r>
+      <w:r>
+        <w:rPr>
+          <w:b/>
+          <w:bCs/>
+        </w:rPr>
+        <w:t>array access simple, efficient, and readable</w:t>
+      </w:r>
+      <w:r>
+        <w:t>.</w:t>
+      </w:r>
+    </w:p>
+    <w:p>
+      <w:r>
+        <w:t xml:space="preserve"> </w:t>
+      </w:r>
+    </w:p>
+    <w:p>
+      <w:r>
+        <w:t xml:space="preserve"> </w:t>
+      </w:r>
+    </w:p>
+    <w:p>
+      <w:pPr>
+        <w:pStyle w:val="Style1"/>
+      </w:pPr>
+      <w:bookmarkStart w:id="9" w:name="_Toc220178205"/>
+      <w:r>
+        <w:t>SEARCHING AND SORTING ALGORITHMS</w:t>
+      </w:r>
+      <w:bookmarkEnd w:id="9"/>
+    </w:p>
+    <w:p>
+      <w:pPr>
+        <w:rPr>
+          <w:b/>
+          <w:bCs/>
+        </w:rPr>
+      </w:pPr>
+      <w:r>
+        <w:rPr>
+          <w:b/>
+          <w:bCs/>
+        </w:rPr>
+        <w:t>Bubble sort</w:t>
+      </w:r>
+    </w:p>
+    <w:p>
+      <w:r>
+        <w:t>The bubble sort algorithm is a simple sorting algorithm that works by repeatedly comparing adjacent elements in an array and swapping them if they are in the wrong order. The algorithm starts at the beginning of the array and compares the first two elements.</w:t>
+      </w:r>
+    </w:p>
+    <w:p>
+      <w:r>
+        <w:t>If the first element is greater than the second element, the two elements are swapped. The algorithm then moves on to the next two elements and repeats the process.</w:t>
+      </w:r>
+    </w:p>
+    <w:p>
+      <w:r>
+        <w:t>The algorithm continues to iterate through the array until it reaches the end.</w:t>
+      </w:r>
+    </w:p>
+    <w:p>
+      <w:r>
+        <w:t>The following is a pseudocode implementation of the bubble sort algorithm:</w:t>
+      </w:r>
+    </w:p>
+    <w:p>
+      <w:r>
+        <w:rPr>
+          <w:noProof/>
+        </w:rPr>
         <w:lastRenderedPageBreak/>
-        <w:t>The base operand is the RBX register, which contains the row offset.</w:t>
-      </w:r>
-    </w:p>
-    <w:p>
-      <w:r>
-        <w:t>The index operand is the RSI register, which contains the column offset.</w:t>
-      </w:r>
-    </w:p>
-    <w:p>
-      <w:r>
-        <w:t>The scale factor is omitted, because the elements in the array are quadwords, and the size of a quadword is 1.</w:t>
-      </w:r>
-    </w:p>
-    <w:p>
-      <w:r>
-        <w:t>The program you provided demonstrates how to use base-index-displacement operands in 64-bit mode.</w:t>
-      </w:r>
-    </w:p>
-    <w:p>
-      <w:r>
-        <w:t>Base-index-displacement operands are a powerful tool for accessing arrays in assembly language.</w:t>
-      </w:r>
-    </w:p>
-    <w:p>
-      <w:r>
-        <w:t xml:space="preserve"> </w:t>
-      </w:r>
-    </w:p>
-    <w:p>
-      <w:pPr>
-        <w:pStyle w:val="Style1"/>
-      </w:pPr>
-      <w:bookmarkStart w:id="9" w:name="_Toc220178205"/>
-      <w:r>
-        <w:t>SEARCHING AND SORTING ALGORITHMS</w:t>
-      </w:r>
-      <w:bookmarkEnd w:id="9"/>
-    </w:p>
-    <w:p>
-      <w:pPr>
-        <w:rPr>
-          <w:b/>
-          <w:bCs/>
-        </w:rPr>
-      </w:pPr>
-      <w:r>
-        <w:rPr>
-          <w:b/>
-          <w:bCs/>
-        </w:rPr>
-        <w:t>Bubble sort</w:t>
-      </w:r>
-    </w:p>
-    <w:p>
-      <w:r>
-        <w:t>The bubble sort algorithm is a simple sorting algorithm that works by repeatedly comparing adjacent elements in an array and swapping them if they are in the wrong order. The algorithm starts at the beginning of the array and compares the first two elements.</w:t>
-      </w:r>
-    </w:p>
-    <w:p>
-      <w:r>
-        <w:t>If the first element is greater than the second element, the two elements are swapped. The algorithm then moves on to the next two elements and repeats the process.</w:t>
-      </w:r>
-    </w:p>
-    <w:p>
-      <w:r>
-        <w:t>The algorithm continues to iterate through the array until it reaches the end.</w:t>
-      </w:r>
-    </w:p>
-    <w:p>
-      <w:r>
-        <w:t>The following is a pseudocode implementation of the bubble sort algorithm:</w:t>
-      </w:r>
-    </w:p>
-    <w:p>
-      <w:r>
-        <w:rPr>
-          <w:noProof/>
-        </w:rPr>
         <w:drawing>
           <wp:inline distT="0" distB="0" distL="0" distR="0" wp14:anchorId="18F5D3E9" wp14:editId="29908139">
             <wp:extent cx="5943600" cy="1099820"/>
@@ -16183,7 +17033,7 @@
                     </pic:cNvPicPr>
                   </pic:nvPicPr>
                   <pic:blipFill>
-                    <a:blip r:embed="rId79">
+                    <a:blip r:embed="rId80">
                       <a:extLst>
                         <a:ext uri="{28A0092B-C50C-407E-A947-70E740481C1C}">
                           <a14:useLocalDpi xmlns:a14="http://schemas.microsoft.com/office/drawing/2010/main" val="0"/>
@@ -16276,7 +17126,6 @@
         <w:rPr>
           <w:noProof/>
         </w:rPr>
-        <w:lastRenderedPageBreak/>
         <w:drawing>
           <wp:inline distT="0" distB="0" distL="0" distR="0" wp14:anchorId="29CF4B57" wp14:editId="32E41702">
             <wp:extent cx="4029075" cy="1800225"/>
@@ -16295,7 +17144,7 @@
                     </pic:cNvPicPr>
                   </pic:nvPicPr>
                   <pic:blipFill>
-                    <a:blip r:embed="rId80">
+                    <a:blip r:embed="rId81">
                       <a:extLst>
                         <a:ext uri="{28A0092B-C50C-407E-A947-70E740481C1C}">
                           <a14:useLocalDpi xmlns:a14="http://schemas.microsoft.com/office/drawing/2010/main" val="0"/>
@@ -16352,6 +17201,7 @@
         <w:rPr>
           <w:noProof/>
         </w:rPr>
+        <w:lastRenderedPageBreak/>
         <w:drawing>
           <wp:inline distT="0" distB="0" distL="0" distR="0" wp14:anchorId="108A1D34" wp14:editId="00E5ACD5">
             <wp:extent cx="4324350" cy="4410075"/>
@@ -16370,7 +17220,7 @@
                     </pic:cNvPicPr>
                   </pic:nvPicPr>
                   <pic:blipFill>
-                    <a:blip r:embed="rId81">
+                    <a:blip r:embed="rId82">
                       <a:extLst>
                         <a:ext uri="{28A0092B-C50C-407E-A947-70E740481C1C}">
                           <a14:useLocalDpi xmlns:a14="http://schemas.microsoft.com/office/drawing/2010/main" val="0"/>
@@ -16404,111 +17254,111 @@
     </w:p>
     <w:p>
       <w:r>
+        <w:t>The array section in the data segment initializes an array with values to be sorted.</w:t>
+      </w:r>
+    </w:p>
+    <w:p>
+      <w:r>
+        <w:t xml:space="preserve">The code begins by setting up registers, with </w:t>
+      </w:r>
+      <w:proofErr w:type="spellStart"/>
+      <w:r>
+        <w:t>esi</w:t>
+      </w:r>
+      <w:proofErr w:type="spellEnd"/>
+      <w:r>
+        <w:t xml:space="preserve"> pointing to the start of the array and </w:t>
+      </w:r>
+      <w:proofErr w:type="spellStart"/>
+      <w:r>
+        <w:t>ecx</w:t>
+      </w:r>
+      <w:proofErr w:type="spellEnd"/>
+      <w:r>
+        <w:t xml:space="preserve"> containing the length of the array (in this case, 5).</w:t>
+      </w:r>
+    </w:p>
+    <w:p>
+      <w:r>
+        <w:t>The outer loop, labeled as L1, iterates through the array. This corresponds to the outer loop counter (cx1) in the notes.</w:t>
+      </w:r>
+    </w:p>
+    <w:p>
+      <w:r>
+        <w:t>Inside the outer loop, the inner loop labeled as L2 is used to compare and swap elements, corresponding to the inner loop counter (cx2) in the notes.</w:t>
+      </w:r>
+    </w:p>
+    <w:p>
+      <w:r>
+        <w:t xml:space="preserve">The comparison is done using </w:t>
+      </w:r>
+      <w:proofErr w:type="spellStart"/>
+      <w:r>
+        <w:t>cmp</w:t>
+      </w:r>
+      <w:proofErr w:type="spellEnd"/>
+      <w:r>
+        <w:t>, and if the current element ([</w:t>
+      </w:r>
+      <w:proofErr w:type="spellStart"/>
+      <w:r>
+        <w:t>esi</w:t>
+      </w:r>
+      <w:proofErr w:type="spellEnd"/>
+      <w:r>
+        <w:t>]) is greater than the next element ([</w:t>
+      </w:r>
+      <w:proofErr w:type="spellStart"/>
+      <w:r>
+        <w:t>edi</w:t>
+      </w:r>
+      <w:proofErr w:type="spellEnd"/>
+      <w:r>
+        <w:t xml:space="preserve">]), a swap is performed using </w:t>
+      </w:r>
+      <w:proofErr w:type="spellStart"/>
+      <w:r>
+        <w:t>xchg</w:t>
+      </w:r>
+      <w:proofErr w:type="spellEnd"/>
+      <w:r>
+        <w:t>.</w:t>
+      </w:r>
+    </w:p>
+    <w:p>
+      <w:r>
+        <w:t xml:space="preserve">The code ensures that the inner loop (L2) iterates through the entire array by comparing </w:t>
+      </w:r>
+      <w:proofErr w:type="spellStart"/>
+      <w:r>
+        <w:t>esi</w:t>
+      </w:r>
+      <w:proofErr w:type="spellEnd"/>
+      <w:r>
+        <w:t xml:space="preserve"> to the end of the array (array + </w:t>
+      </w:r>
+      <w:proofErr w:type="spellStart"/>
+      <w:r>
+        <w:t>ecx</w:t>
+      </w:r>
+      <w:proofErr w:type="spellEnd"/>
+      <w:r>
+        <w:t xml:space="preserve"> * 4 - 4).</w:t>
+      </w:r>
+    </w:p>
+    <w:p>
+      <w:r>
+        <w:t>After completing the inner loop for a given pass through the array, it uses loop to decrement the outer loop counter and repeats the process until the outer loop counter is equal to 0.</w:t>
+      </w:r>
+    </w:p>
+    <w:p>
+      <w:r>
+        <w:t>Once the sorting is complete, the array is in ascending order.</w:t>
+      </w:r>
+    </w:p>
+    <w:p>
+      <w:r>
         <w:lastRenderedPageBreak/>
-        <w:t>The array section in the data segment initializes an array with values to be sorted.</w:t>
-      </w:r>
-    </w:p>
-    <w:p>
-      <w:r>
-        <w:t xml:space="preserve">The code begins by setting up registers, with </w:t>
-      </w:r>
-      <w:proofErr w:type="spellStart"/>
-      <w:r>
-        <w:t>esi</w:t>
-      </w:r>
-      <w:proofErr w:type="spellEnd"/>
-      <w:r>
-        <w:t xml:space="preserve"> pointing to the start of the array and </w:t>
-      </w:r>
-      <w:proofErr w:type="spellStart"/>
-      <w:r>
-        <w:t>ecx</w:t>
-      </w:r>
-      <w:proofErr w:type="spellEnd"/>
-      <w:r>
-        <w:t xml:space="preserve"> containing the length of the array (in this case, 5).</w:t>
-      </w:r>
-    </w:p>
-    <w:p>
-      <w:r>
-        <w:t>The outer loop, labeled as L1, iterates through the array. This corresponds to the outer loop counter (cx1) in the notes.</w:t>
-      </w:r>
-    </w:p>
-    <w:p>
-      <w:r>
-        <w:t>Inside the outer loop, the inner loop labeled as L2 is used to compare and swap elements, corresponding to the inner loop counter (cx2) in the notes.</w:t>
-      </w:r>
-    </w:p>
-    <w:p>
-      <w:r>
-        <w:t xml:space="preserve">The comparison is done using </w:t>
-      </w:r>
-      <w:proofErr w:type="spellStart"/>
-      <w:r>
-        <w:t>cmp</w:t>
-      </w:r>
-      <w:proofErr w:type="spellEnd"/>
-      <w:r>
-        <w:t>, and if the current element ([</w:t>
-      </w:r>
-      <w:proofErr w:type="spellStart"/>
-      <w:r>
-        <w:t>esi</w:t>
-      </w:r>
-      <w:proofErr w:type="spellEnd"/>
-      <w:r>
-        <w:t>]) is greater than the next element ([</w:t>
-      </w:r>
-      <w:proofErr w:type="spellStart"/>
-      <w:r>
-        <w:t>edi</w:t>
-      </w:r>
-      <w:proofErr w:type="spellEnd"/>
-      <w:r>
-        <w:t xml:space="preserve">]), a swap is performed using </w:t>
-      </w:r>
-      <w:proofErr w:type="spellStart"/>
-      <w:r>
-        <w:t>xchg</w:t>
-      </w:r>
-      <w:proofErr w:type="spellEnd"/>
-      <w:r>
-        <w:t>.</w:t>
-      </w:r>
-    </w:p>
-    <w:p>
-      <w:r>
-        <w:t xml:space="preserve">The code ensures that the inner loop (L2) iterates through the entire array by comparing </w:t>
-      </w:r>
-      <w:proofErr w:type="spellStart"/>
-      <w:r>
-        <w:t>esi</w:t>
-      </w:r>
-      <w:proofErr w:type="spellEnd"/>
-      <w:r>
-        <w:t xml:space="preserve"> to the end of the array (array + </w:t>
-      </w:r>
-      <w:proofErr w:type="spellStart"/>
-      <w:r>
-        <w:t>ecx</w:t>
-      </w:r>
-      <w:proofErr w:type="spellEnd"/>
-      <w:r>
-        <w:t xml:space="preserve"> * 4 - 4).</w:t>
-      </w:r>
-    </w:p>
-    <w:p>
-      <w:r>
-        <w:t>After completing the inner loop for a given pass through the array, it uses loop to decrement the outer loop counter and repeats the process until the outer loop counter is equal to 0.</w:t>
-      </w:r>
-    </w:p>
-    <w:p>
-      <w:r>
-        <w:t>Once the sorting is complete, the array is in ascending order.</w:t>
-      </w:r>
-    </w:p>
-    <w:p>
-      <w:r>
         <w:t>C++ version:</w:t>
       </w:r>
     </w:p>
@@ -16535,7 +17385,7 @@
                     </pic:cNvPicPr>
                   </pic:nvPicPr>
                   <pic:blipFill>
-                    <a:blip r:embed="rId82">
+                    <a:blip r:embed="rId83">
                       <a:extLst>
                         <a:ext uri="{28A0092B-C50C-407E-A947-70E740481C1C}">
                           <a14:useLocalDpi xmlns:a14="http://schemas.microsoft.com/office/drawing/2010/main" val="0"/>
@@ -16587,9 +17437,6 @@
       </w:r>
       <w:r>
         <w:br/>
-      </w:r>
-      <w:r>
-        <w:lastRenderedPageBreak/>
         <w:t>; Receives: Pointer to array, array size, search value.</w:t>
       </w:r>
       <w:r>
@@ -16825,6 +17672,9 @@
       </w:r>
       <w:r>
         <w:br/>
+      </w:r>
+      <w:r>
+        <w:lastRenderedPageBreak/>
         <w:t>L1:</w:t>
       </w:r>
       <w:r>
@@ -17159,9 +18009,6 @@
       <w:proofErr w:type="spellEnd"/>
       <w:r>
         <w:br/>
-      </w:r>
-      <w:r>
-        <w:lastRenderedPageBreak/>
         <w:t xml:space="preserve">    </w:t>
       </w:r>
       <w:proofErr w:type="spellStart"/>
@@ -17337,6 +18184,7 @@
         <w:br/>
       </w:r>
       <w:r>
+        <w:lastRenderedPageBreak/>
         <w:br/>
       </w:r>
       <w:proofErr w:type="spellStart"/>
@@ -17464,9 +18312,6 @@
       </w:r>
       <w:r>
         <w:br/>
-      </w:r>
-      <w:r>
-        <w:lastRenderedPageBreak/>
         <w:t xml:space="preserve">    ; Display the array</w:t>
       </w:r>
       <w:r>
@@ -17611,6 +18456,9 @@
       </w:r>
       <w:r>
         <w:br/>
+      </w:r>
+      <w:r>
+        <w:lastRenderedPageBreak/>
         <w:t>; Prompt the user for a signed integer</w:t>
       </w:r>
       <w:r>
@@ -17834,9 +18682,6 @@
       </w:r>
       <w:r>
         <w:br/>
-      </w:r>
-      <w:r>
-        <w:lastRenderedPageBreak/>
         <w:t xml:space="preserve">        </w:t>
       </w:r>
       <w:r>
@@ -17988,6 +18833,7 @@
           <w:bCs/>
           <w:u w:val="single"/>
         </w:rPr>
+        <w:lastRenderedPageBreak/>
         <w:t>Main Procedure (main):</w:t>
       </w:r>
     </w:p>
@@ -18121,7 +18967,6 @@
     </w:p>
     <w:p>
       <w:r>
-        <w:lastRenderedPageBreak/>
         <w:t>If the binary search returns the position of the value in the array, it prints "The value was found at position X," where X is the position.</w:t>
       </w:r>
     </w:p>
@@ -18223,7 +19068,7 @@
         <v:path o:extrusionok="f" gradientshapeok="t" o:connecttype="rect"/>
         <o:lock v:ext="edit" aspectratio="t"/>
       </v:shapetype>
-      <v:shape id="_x0000_i1454" type="#_x0000_t75" style="width:11.3pt;height:11.3pt" o:bullet="t">
+      <v:shape id="_x0000_i1498" type="#_x0000_t75" style="width:11.3pt;height:11.3pt" o:bullet="t">
         <v:imagedata r:id="rId1" o:title="mso5DA4"/>
       </v:shape>
     </w:pict>
@@ -18676,6 +19521,152 @@
     </w:lvl>
   </w:abstractNum>
   <w:abstractNum w:abstractNumId="3" w15:restartNumberingAfterBreak="0">
+    <w:nsid w:val="0C86349F"/>
+    <w:multiLevelType w:val="multilevel"/>
+    <w:tmpl w:val="799009F2"/>
+    <w:lvl w:ilvl="0">
+      <w:start w:val="1"/>
+      <w:numFmt w:val="bullet"/>
+      <w:lvlText w:val=""/>
+      <w:lvlJc w:val="left"/>
+      <w:pPr>
+        <w:tabs>
+          <w:tab w:val="num" w:pos="720"/>
+        </w:tabs>
+        <w:ind w:left="720" w:hanging="360"/>
+      </w:pPr>
+      <w:rPr>
+        <w:rFonts w:ascii="Symbol" w:hAnsi="Symbol" w:hint="default"/>
+        <w:sz w:val="20"/>
+      </w:rPr>
+    </w:lvl>
+    <w:lvl w:ilvl="1">
+      <w:start w:val="1"/>
+      <w:numFmt w:val="bullet"/>
+      <w:lvlText w:val=""/>
+      <w:lvlPicBulletId w:val="0"/>
+      <w:lvlJc w:val="left"/>
+      <w:pPr>
+        <w:ind w:left="1440" w:hanging="360"/>
+      </w:pPr>
+      <w:rPr>
+        <w:rFonts w:ascii="Symbol" w:hAnsi="Symbol" w:hint="default"/>
+      </w:rPr>
+    </w:lvl>
+    <w:lvl w:ilvl="2" w:tentative="1">
+      <w:start w:val="1"/>
+      <w:numFmt w:val="bullet"/>
+      <w:lvlText w:val=""/>
+      <w:lvlJc w:val="left"/>
+      <w:pPr>
+        <w:tabs>
+          <w:tab w:val="num" w:pos="2160"/>
+        </w:tabs>
+        <w:ind w:left="2160" w:hanging="360"/>
+      </w:pPr>
+      <w:rPr>
+        <w:rFonts w:ascii="Wingdings" w:hAnsi="Wingdings" w:hint="default"/>
+        <w:sz w:val="20"/>
+      </w:rPr>
+    </w:lvl>
+    <w:lvl w:ilvl="3" w:tentative="1">
+      <w:start w:val="1"/>
+      <w:numFmt w:val="bullet"/>
+      <w:lvlText w:val=""/>
+      <w:lvlJc w:val="left"/>
+      <w:pPr>
+        <w:tabs>
+          <w:tab w:val="num" w:pos="2880"/>
+        </w:tabs>
+        <w:ind w:left="2880" w:hanging="360"/>
+      </w:pPr>
+      <w:rPr>
+        <w:rFonts w:ascii="Wingdings" w:hAnsi="Wingdings" w:hint="default"/>
+        <w:sz w:val="20"/>
+      </w:rPr>
+    </w:lvl>
+    <w:lvl w:ilvl="4" w:tentative="1">
+      <w:start w:val="1"/>
+      <w:numFmt w:val="bullet"/>
+      <w:lvlText w:val=""/>
+      <w:lvlJc w:val="left"/>
+      <w:pPr>
+        <w:tabs>
+          <w:tab w:val="num" w:pos="3600"/>
+        </w:tabs>
+        <w:ind w:left="3600" w:hanging="360"/>
+      </w:pPr>
+      <w:rPr>
+        <w:rFonts w:ascii="Wingdings" w:hAnsi="Wingdings" w:hint="default"/>
+        <w:sz w:val="20"/>
+      </w:rPr>
+    </w:lvl>
+    <w:lvl w:ilvl="5" w:tentative="1">
+      <w:start w:val="1"/>
+      <w:numFmt w:val="bullet"/>
+      <w:lvlText w:val=""/>
+      <w:lvlJc w:val="left"/>
+      <w:pPr>
+        <w:tabs>
+          <w:tab w:val="num" w:pos="4320"/>
+        </w:tabs>
+        <w:ind w:left="4320" w:hanging="360"/>
+      </w:pPr>
+      <w:rPr>
+        <w:rFonts w:ascii="Wingdings" w:hAnsi="Wingdings" w:hint="default"/>
+        <w:sz w:val="20"/>
+      </w:rPr>
+    </w:lvl>
+    <w:lvl w:ilvl="6" w:tentative="1">
+      <w:start w:val="1"/>
+      <w:numFmt w:val="bullet"/>
+      <w:lvlText w:val=""/>
+      <w:lvlJc w:val="left"/>
+      <w:pPr>
+        <w:tabs>
+          <w:tab w:val="num" w:pos="5040"/>
+        </w:tabs>
+        <w:ind w:left="5040" w:hanging="360"/>
+      </w:pPr>
+      <w:rPr>
+        <w:rFonts w:ascii="Wingdings" w:hAnsi="Wingdings" w:hint="default"/>
+        <w:sz w:val="20"/>
+      </w:rPr>
+    </w:lvl>
+    <w:lvl w:ilvl="7" w:tentative="1">
+      <w:start w:val="1"/>
+      <w:numFmt w:val="bullet"/>
+      <w:lvlText w:val=""/>
+      <w:lvlJc w:val="left"/>
+      <w:pPr>
+        <w:tabs>
+          <w:tab w:val="num" w:pos="5760"/>
+        </w:tabs>
+        <w:ind w:left="5760" w:hanging="360"/>
+      </w:pPr>
+      <w:rPr>
+        <w:rFonts w:ascii="Wingdings" w:hAnsi="Wingdings" w:hint="default"/>
+        <w:sz w:val="20"/>
+      </w:rPr>
+    </w:lvl>
+    <w:lvl w:ilvl="8" w:tentative="1">
+      <w:start w:val="1"/>
+      <w:numFmt w:val="bullet"/>
+      <w:lvlText w:val=""/>
+      <w:lvlJc w:val="left"/>
+      <w:pPr>
+        <w:tabs>
+          <w:tab w:val="num" w:pos="6480"/>
+        </w:tabs>
+        <w:ind w:left="6480" w:hanging="360"/>
+      </w:pPr>
+      <w:rPr>
+        <w:rFonts w:ascii="Wingdings" w:hAnsi="Wingdings" w:hint="default"/>
+        <w:sz w:val="20"/>
+      </w:rPr>
+    </w:lvl>
+  </w:abstractNum>
+  <w:abstractNum w:abstractNumId="4" w15:restartNumberingAfterBreak="0">
     <w:nsid w:val="0CAD6EBC"/>
     <w:multiLevelType w:val="multilevel"/>
     <w:tmpl w:val="EF10DED8"/>
@@ -18824,7 +19815,7 @@
       </w:rPr>
     </w:lvl>
   </w:abstractNum>
-  <w:abstractNum w:abstractNumId="4" w15:restartNumberingAfterBreak="0">
+  <w:abstractNum w:abstractNumId="5" w15:restartNumberingAfterBreak="0">
     <w:nsid w:val="10DE3830"/>
     <w:multiLevelType w:val="multilevel"/>
     <w:tmpl w:val="87E6E76A"/>
@@ -18973,7 +19964,7 @@
       </w:rPr>
     </w:lvl>
   </w:abstractNum>
-  <w:abstractNum w:abstractNumId="5" w15:restartNumberingAfterBreak="0">
+  <w:abstractNum w:abstractNumId="6" w15:restartNumberingAfterBreak="0">
     <w:nsid w:val="12933AC8"/>
     <w:multiLevelType w:val="multilevel"/>
     <w:tmpl w:val="1ACE955E"/>
@@ -19119,7 +20110,7 @@
       </w:rPr>
     </w:lvl>
   </w:abstractNum>
-  <w:abstractNum w:abstractNumId="6" w15:restartNumberingAfterBreak="0">
+  <w:abstractNum w:abstractNumId="7" w15:restartNumberingAfterBreak="0">
     <w:nsid w:val="13205883"/>
     <w:multiLevelType w:val="multilevel"/>
     <w:tmpl w:val="B6488F00"/>
@@ -19268,7 +20259,156 @@
       </w:rPr>
     </w:lvl>
   </w:abstractNum>
-  <w:abstractNum w:abstractNumId="7" w15:restartNumberingAfterBreak="0">
+  <w:abstractNum w:abstractNumId="8" w15:restartNumberingAfterBreak="0">
+    <w:nsid w:val="13560A64"/>
+    <w:multiLevelType w:val="multilevel"/>
+    <w:tmpl w:val="81F41650"/>
+    <w:lvl w:ilvl="0">
+      <w:start w:val="1"/>
+      <w:numFmt w:val="bullet"/>
+      <w:lvlText w:val=""/>
+      <w:lvlJc w:val="left"/>
+      <w:pPr>
+        <w:tabs>
+          <w:tab w:val="num" w:pos="720"/>
+        </w:tabs>
+        <w:ind w:left="720" w:hanging="360"/>
+      </w:pPr>
+      <w:rPr>
+        <w:rFonts w:ascii="Symbol" w:hAnsi="Symbol" w:hint="default"/>
+        <w:sz w:val="20"/>
+      </w:rPr>
+    </w:lvl>
+    <w:lvl w:ilvl="1" w:tentative="1">
+      <w:start w:val="1"/>
+      <w:numFmt w:val="bullet"/>
+      <w:lvlText w:val="o"/>
+      <w:lvlJc w:val="left"/>
+      <w:pPr>
+        <w:tabs>
+          <w:tab w:val="num" w:pos="1440"/>
+        </w:tabs>
+        <w:ind w:left="1440" w:hanging="360"/>
+      </w:pPr>
+      <w:rPr>
+        <w:rFonts w:ascii="Courier New" w:hAnsi="Courier New" w:hint="default"/>
+        <w:sz w:val="20"/>
+      </w:rPr>
+    </w:lvl>
+    <w:lvl w:ilvl="2" w:tentative="1">
+      <w:start w:val="1"/>
+      <w:numFmt w:val="bullet"/>
+      <w:lvlText w:val=""/>
+      <w:lvlJc w:val="left"/>
+      <w:pPr>
+        <w:tabs>
+          <w:tab w:val="num" w:pos="2160"/>
+        </w:tabs>
+        <w:ind w:left="2160" w:hanging="360"/>
+      </w:pPr>
+      <w:rPr>
+        <w:rFonts w:ascii="Wingdings" w:hAnsi="Wingdings" w:hint="default"/>
+        <w:sz w:val="20"/>
+      </w:rPr>
+    </w:lvl>
+    <w:lvl w:ilvl="3" w:tentative="1">
+      <w:start w:val="1"/>
+      <w:numFmt w:val="bullet"/>
+      <w:lvlText w:val=""/>
+      <w:lvlJc w:val="left"/>
+      <w:pPr>
+        <w:tabs>
+          <w:tab w:val="num" w:pos="2880"/>
+        </w:tabs>
+        <w:ind w:left="2880" w:hanging="360"/>
+      </w:pPr>
+      <w:rPr>
+        <w:rFonts w:ascii="Wingdings" w:hAnsi="Wingdings" w:hint="default"/>
+        <w:sz w:val="20"/>
+      </w:rPr>
+    </w:lvl>
+    <w:lvl w:ilvl="4" w:tentative="1">
+      <w:start w:val="1"/>
+      <w:numFmt w:val="bullet"/>
+      <w:lvlText w:val=""/>
+      <w:lvlJc w:val="left"/>
+      <w:pPr>
+        <w:tabs>
+          <w:tab w:val="num" w:pos="3600"/>
+        </w:tabs>
+        <w:ind w:left="3600" w:hanging="360"/>
+      </w:pPr>
+      <w:rPr>
+        <w:rFonts w:ascii="Wingdings" w:hAnsi="Wingdings" w:hint="default"/>
+        <w:sz w:val="20"/>
+      </w:rPr>
+    </w:lvl>
+    <w:lvl w:ilvl="5" w:tentative="1">
+      <w:start w:val="1"/>
+      <w:numFmt w:val="bullet"/>
+      <w:lvlText w:val=""/>
+      <w:lvlJc w:val="left"/>
+      <w:pPr>
+        <w:tabs>
+          <w:tab w:val="num" w:pos="4320"/>
+        </w:tabs>
+        <w:ind w:left="4320" w:hanging="360"/>
+      </w:pPr>
+      <w:rPr>
+        <w:rFonts w:ascii="Wingdings" w:hAnsi="Wingdings" w:hint="default"/>
+        <w:sz w:val="20"/>
+      </w:rPr>
+    </w:lvl>
+    <w:lvl w:ilvl="6" w:tentative="1">
+      <w:start w:val="1"/>
+      <w:numFmt w:val="bullet"/>
+      <w:lvlText w:val=""/>
+      <w:lvlJc w:val="left"/>
+      <w:pPr>
+        <w:tabs>
+          <w:tab w:val="num" w:pos="5040"/>
+        </w:tabs>
+        <w:ind w:left="5040" w:hanging="360"/>
+      </w:pPr>
+      <w:rPr>
+        <w:rFonts w:ascii="Wingdings" w:hAnsi="Wingdings" w:hint="default"/>
+        <w:sz w:val="20"/>
+      </w:rPr>
+    </w:lvl>
+    <w:lvl w:ilvl="7" w:tentative="1">
+      <w:start w:val="1"/>
+      <w:numFmt w:val="bullet"/>
+      <w:lvlText w:val=""/>
+      <w:lvlJc w:val="left"/>
+      <w:pPr>
+        <w:tabs>
+          <w:tab w:val="num" w:pos="5760"/>
+        </w:tabs>
+        <w:ind w:left="5760" w:hanging="360"/>
+      </w:pPr>
+      <w:rPr>
+        <w:rFonts w:ascii="Wingdings" w:hAnsi="Wingdings" w:hint="default"/>
+        <w:sz w:val="20"/>
+      </w:rPr>
+    </w:lvl>
+    <w:lvl w:ilvl="8" w:tentative="1">
+      <w:start w:val="1"/>
+      <w:numFmt w:val="bullet"/>
+      <w:lvlText w:val=""/>
+      <w:lvlJc w:val="left"/>
+      <w:pPr>
+        <w:tabs>
+          <w:tab w:val="num" w:pos="6480"/>
+        </w:tabs>
+        <w:ind w:left="6480" w:hanging="360"/>
+      </w:pPr>
+      <w:rPr>
+        <w:rFonts w:ascii="Wingdings" w:hAnsi="Wingdings" w:hint="default"/>
+        <w:sz w:val="20"/>
+      </w:rPr>
+    </w:lvl>
+  </w:abstractNum>
+  <w:abstractNum w:abstractNumId="9" w15:restartNumberingAfterBreak="0">
     <w:nsid w:val="14F70616"/>
     <w:multiLevelType w:val="multilevel"/>
     <w:tmpl w:val="38CEAEFC"/>
@@ -19417,7 +20557,7 @@
       </w:rPr>
     </w:lvl>
   </w:abstractNum>
-  <w:abstractNum w:abstractNumId="8" w15:restartNumberingAfterBreak="0">
+  <w:abstractNum w:abstractNumId="10" w15:restartNumberingAfterBreak="0">
     <w:nsid w:val="1511645D"/>
     <w:multiLevelType w:val="multilevel"/>
     <w:tmpl w:val="FC529A84"/>
@@ -19566,7 +20706,7 @@
       </w:rPr>
     </w:lvl>
   </w:abstractNum>
-  <w:abstractNum w:abstractNumId="9" w15:restartNumberingAfterBreak="0">
+  <w:abstractNum w:abstractNumId="11" w15:restartNumberingAfterBreak="0">
     <w:nsid w:val="15F641D9"/>
     <w:multiLevelType w:val="multilevel"/>
     <w:tmpl w:val="B50C04E2"/>
@@ -19715,7 +20855,7 @@
       </w:rPr>
     </w:lvl>
   </w:abstractNum>
-  <w:abstractNum w:abstractNumId="10" w15:restartNumberingAfterBreak="0">
+  <w:abstractNum w:abstractNumId="12" w15:restartNumberingAfterBreak="0">
     <w:nsid w:val="1881336F"/>
     <w:multiLevelType w:val="multilevel"/>
     <w:tmpl w:val="E64CB1A8"/>
@@ -19864,7 +21004,7 @@
       </w:rPr>
     </w:lvl>
   </w:abstractNum>
-  <w:abstractNum w:abstractNumId="11" w15:restartNumberingAfterBreak="0">
+  <w:abstractNum w:abstractNumId="13" w15:restartNumberingAfterBreak="0">
     <w:nsid w:val="19DA70DF"/>
     <w:multiLevelType w:val="multilevel"/>
     <w:tmpl w:val="CCE885AA"/>
@@ -20013,7 +21153,7 @@
       </w:rPr>
     </w:lvl>
   </w:abstractNum>
-  <w:abstractNum w:abstractNumId="12" w15:restartNumberingAfterBreak="0">
+  <w:abstractNum w:abstractNumId="14" w15:restartNumberingAfterBreak="0">
     <w:nsid w:val="1AFA142B"/>
     <w:multiLevelType w:val="multilevel"/>
     <w:tmpl w:val="E3C24714"/>
@@ -20162,7 +21302,7 @@
       </w:rPr>
     </w:lvl>
   </w:abstractNum>
-  <w:abstractNum w:abstractNumId="13" w15:restartNumberingAfterBreak="0">
+  <w:abstractNum w:abstractNumId="15" w15:restartNumberingAfterBreak="0">
     <w:nsid w:val="1BAE24E7"/>
     <w:multiLevelType w:val="multilevel"/>
     <w:tmpl w:val="BB3EAFEC"/>
@@ -20311,7 +21451,7 @@
       </w:rPr>
     </w:lvl>
   </w:abstractNum>
-  <w:abstractNum w:abstractNumId="14" w15:restartNumberingAfterBreak="0">
+  <w:abstractNum w:abstractNumId="16" w15:restartNumberingAfterBreak="0">
     <w:nsid w:val="1BEE3C1F"/>
     <w:multiLevelType w:val="multilevel"/>
     <w:tmpl w:val="6242F658"/>
@@ -20460,7 +21600,156 @@
       </w:rPr>
     </w:lvl>
   </w:abstractNum>
-  <w:abstractNum w:abstractNumId="15" w15:restartNumberingAfterBreak="0">
+  <w:abstractNum w:abstractNumId="17" w15:restartNumberingAfterBreak="0">
+    <w:nsid w:val="1CF110AD"/>
+    <w:multiLevelType w:val="multilevel"/>
+    <w:tmpl w:val="EE605F86"/>
+    <w:lvl w:ilvl="0">
+      <w:start w:val="1"/>
+      <w:numFmt w:val="bullet"/>
+      <w:lvlText w:val=""/>
+      <w:lvlJc w:val="left"/>
+      <w:pPr>
+        <w:tabs>
+          <w:tab w:val="num" w:pos="720"/>
+        </w:tabs>
+        <w:ind w:left="720" w:hanging="360"/>
+      </w:pPr>
+      <w:rPr>
+        <w:rFonts w:ascii="Symbol" w:hAnsi="Symbol" w:hint="default"/>
+        <w:sz w:val="20"/>
+      </w:rPr>
+    </w:lvl>
+    <w:lvl w:ilvl="1" w:tentative="1">
+      <w:start w:val="1"/>
+      <w:numFmt w:val="bullet"/>
+      <w:lvlText w:val="o"/>
+      <w:lvlJc w:val="left"/>
+      <w:pPr>
+        <w:tabs>
+          <w:tab w:val="num" w:pos="1440"/>
+        </w:tabs>
+        <w:ind w:left="1440" w:hanging="360"/>
+      </w:pPr>
+      <w:rPr>
+        <w:rFonts w:ascii="Courier New" w:hAnsi="Courier New" w:hint="default"/>
+        <w:sz w:val="20"/>
+      </w:rPr>
+    </w:lvl>
+    <w:lvl w:ilvl="2" w:tentative="1">
+      <w:start w:val="1"/>
+      <w:numFmt w:val="bullet"/>
+      <w:lvlText w:val=""/>
+      <w:lvlJc w:val="left"/>
+      <w:pPr>
+        <w:tabs>
+          <w:tab w:val="num" w:pos="2160"/>
+        </w:tabs>
+        <w:ind w:left="2160" w:hanging="360"/>
+      </w:pPr>
+      <w:rPr>
+        <w:rFonts w:ascii="Wingdings" w:hAnsi="Wingdings" w:hint="default"/>
+        <w:sz w:val="20"/>
+      </w:rPr>
+    </w:lvl>
+    <w:lvl w:ilvl="3" w:tentative="1">
+      <w:start w:val="1"/>
+      <w:numFmt w:val="bullet"/>
+      <w:lvlText w:val=""/>
+      <w:lvlJc w:val="left"/>
+      <w:pPr>
+        <w:tabs>
+          <w:tab w:val="num" w:pos="2880"/>
+        </w:tabs>
+        <w:ind w:left="2880" w:hanging="360"/>
+      </w:pPr>
+      <w:rPr>
+        <w:rFonts w:ascii="Wingdings" w:hAnsi="Wingdings" w:hint="default"/>
+        <w:sz w:val="20"/>
+      </w:rPr>
+    </w:lvl>
+    <w:lvl w:ilvl="4" w:tentative="1">
+      <w:start w:val="1"/>
+      <w:numFmt w:val="bullet"/>
+      <w:lvlText w:val=""/>
+      <w:lvlJc w:val="left"/>
+      <w:pPr>
+        <w:tabs>
+          <w:tab w:val="num" w:pos="3600"/>
+        </w:tabs>
+        <w:ind w:left="3600" w:hanging="360"/>
+      </w:pPr>
+      <w:rPr>
+        <w:rFonts w:ascii="Wingdings" w:hAnsi="Wingdings" w:hint="default"/>
+        <w:sz w:val="20"/>
+      </w:rPr>
+    </w:lvl>
+    <w:lvl w:ilvl="5" w:tentative="1">
+      <w:start w:val="1"/>
+      <w:numFmt w:val="bullet"/>
+      <w:lvlText w:val=""/>
+      <w:lvlJc w:val="left"/>
+      <w:pPr>
+        <w:tabs>
+          <w:tab w:val="num" w:pos="4320"/>
+        </w:tabs>
+        <w:ind w:left="4320" w:hanging="360"/>
+      </w:pPr>
+      <w:rPr>
+        <w:rFonts w:ascii="Wingdings" w:hAnsi="Wingdings" w:hint="default"/>
+        <w:sz w:val="20"/>
+      </w:rPr>
+    </w:lvl>
+    <w:lvl w:ilvl="6" w:tentative="1">
+      <w:start w:val="1"/>
+      <w:numFmt w:val="bullet"/>
+      <w:lvlText w:val=""/>
+      <w:lvlJc w:val="left"/>
+      <w:pPr>
+        <w:tabs>
+          <w:tab w:val="num" w:pos="5040"/>
+        </w:tabs>
+        <w:ind w:left="5040" w:hanging="360"/>
+      </w:pPr>
+      <w:rPr>
+        <w:rFonts w:ascii="Wingdings" w:hAnsi="Wingdings" w:hint="default"/>
+        <w:sz w:val="20"/>
+      </w:rPr>
+    </w:lvl>
+    <w:lvl w:ilvl="7" w:tentative="1">
+      <w:start w:val="1"/>
+      <w:numFmt w:val="bullet"/>
+      <w:lvlText w:val=""/>
+      <w:lvlJc w:val="left"/>
+      <w:pPr>
+        <w:tabs>
+          <w:tab w:val="num" w:pos="5760"/>
+        </w:tabs>
+        <w:ind w:left="5760" w:hanging="360"/>
+      </w:pPr>
+      <w:rPr>
+        <w:rFonts w:ascii="Wingdings" w:hAnsi="Wingdings" w:hint="default"/>
+        <w:sz w:val="20"/>
+      </w:rPr>
+    </w:lvl>
+    <w:lvl w:ilvl="8" w:tentative="1">
+      <w:start w:val="1"/>
+      <w:numFmt w:val="bullet"/>
+      <w:lvlText w:val=""/>
+      <w:lvlJc w:val="left"/>
+      <w:pPr>
+        <w:tabs>
+          <w:tab w:val="num" w:pos="6480"/>
+        </w:tabs>
+        <w:ind w:left="6480" w:hanging="360"/>
+      </w:pPr>
+      <w:rPr>
+        <w:rFonts w:ascii="Wingdings" w:hAnsi="Wingdings" w:hint="default"/>
+        <w:sz w:val="20"/>
+      </w:rPr>
+    </w:lvl>
+  </w:abstractNum>
+  <w:abstractNum w:abstractNumId="18" w15:restartNumberingAfterBreak="0">
     <w:nsid w:val="1FE711B5"/>
     <w:multiLevelType w:val="multilevel"/>
     <w:tmpl w:val="4D5663AE"/>
@@ -20606,7 +21895,7 @@
       </w:rPr>
     </w:lvl>
   </w:abstractNum>
-  <w:abstractNum w:abstractNumId="16" w15:restartNumberingAfterBreak="0">
+  <w:abstractNum w:abstractNumId="19" w15:restartNumberingAfterBreak="0">
     <w:nsid w:val="209472B0"/>
     <w:multiLevelType w:val="multilevel"/>
     <w:tmpl w:val="32A2E3D0"/>
@@ -20755,7 +22044,7 @@
       </w:rPr>
     </w:lvl>
   </w:abstractNum>
-  <w:abstractNum w:abstractNumId="17" w15:restartNumberingAfterBreak="0">
+  <w:abstractNum w:abstractNumId="20" w15:restartNumberingAfterBreak="0">
     <w:nsid w:val="21167021"/>
     <w:multiLevelType w:val="multilevel"/>
     <w:tmpl w:val="C81689C4"/>
@@ -20902,7 +22191,7 @@
       </w:rPr>
     </w:lvl>
   </w:abstractNum>
-  <w:abstractNum w:abstractNumId="18" w15:restartNumberingAfterBreak="0">
+  <w:abstractNum w:abstractNumId="21" w15:restartNumberingAfterBreak="0">
     <w:nsid w:val="24673C33"/>
     <w:multiLevelType w:val="multilevel"/>
     <w:tmpl w:val="7B5C094E"/>
@@ -21051,7 +22340,7 @@
       </w:rPr>
     </w:lvl>
   </w:abstractNum>
-  <w:abstractNum w:abstractNumId="19" w15:restartNumberingAfterBreak="0">
+  <w:abstractNum w:abstractNumId="22" w15:restartNumberingAfterBreak="0">
     <w:nsid w:val="24BC7AE9"/>
     <w:multiLevelType w:val="multilevel"/>
     <w:tmpl w:val="18B4307E"/>
@@ -21200,7 +22489,7 @@
       </w:rPr>
     </w:lvl>
   </w:abstractNum>
-  <w:abstractNum w:abstractNumId="20" w15:restartNumberingAfterBreak="0">
+  <w:abstractNum w:abstractNumId="23" w15:restartNumberingAfterBreak="0">
     <w:nsid w:val="25BB306E"/>
     <w:multiLevelType w:val="multilevel"/>
     <w:tmpl w:val="675CCFD6"/>
@@ -21349,7 +22638,153 @@
       </w:rPr>
     </w:lvl>
   </w:abstractNum>
-  <w:abstractNum w:abstractNumId="21" w15:restartNumberingAfterBreak="0">
+  <w:abstractNum w:abstractNumId="24" w15:restartNumberingAfterBreak="0">
+    <w:nsid w:val="263745D6"/>
+    <w:multiLevelType w:val="multilevel"/>
+    <w:tmpl w:val="799009F2"/>
+    <w:lvl w:ilvl="0">
+      <w:start w:val="1"/>
+      <w:numFmt w:val="bullet"/>
+      <w:lvlText w:val=""/>
+      <w:lvlJc w:val="left"/>
+      <w:pPr>
+        <w:tabs>
+          <w:tab w:val="num" w:pos="720"/>
+        </w:tabs>
+        <w:ind w:left="720" w:hanging="360"/>
+      </w:pPr>
+      <w:rPr>
+        <w:rFonts w:ascii="Symbol" w:hAnsi="Symbol" w:hint="default"/>
+        <w:sz w:val="20"/>
+      </w:rPr>
+    </w:lvl>
+    <w:lvl w:ilvl="1">
+      <w:start w:val="1"/>
+      <w:numFmt w:val="bullet"/>
+      <w:lvlText w:val=""/>
+      <w:lvlPicBulletId w:val="0"/>
+      <w:lvlJc w:val="left"/>
+      <w:pPr>
+        <w:ind w:left="1440" w:hanging="360"/>
+      </w:pPr>
+      <w:rPr>
+        <w:rFonts w:ascii="Symbol" w:hAnsi="Symbol" w:hint="default"/>
+      </w:rPr>
+    </w:lvl>
+    <w:lvl w:ilvl="2" w:tentative="1">
+      <w:start w:val="1"/>
+      <w:numFmt w:val="bullet"/>
+      <w:lvlText w:val=""/>
+      <w:lvlJc w:val="left"/>
+      <w:pPr>
+        <w:tabs>
+          <w:tab w:val="num" w:pos="2160"/>
+        </w:tabs>
+        <w:ind w:left="2160" w:hanging="360"/>
+      </w:pPr>
+      <w:rPr>
+        <w:rFonts w:ascii="Wingdings" w:hAnsi="Wingdings" w:hint="default"/>
+        <w:sz w:val="20"/>
+      </w:rPr>
+    </w:lvl>
+    <w:lvl w:ilvl="3" w:tentative="1">
+      <w:start w:val="1"/>
+      <w:numFmt w:val="bullet"/>
+      <w:lvlText w:val=""/>
+      <w:lvlJc w:val="left"/>
+      <w:pPr>
+        <w:tabs>
+          <w:tab w:val="num" w:pos="2880"/>
+        </w:tabs>
+        <w:ind w:left="2880" w:hanging="360"/>
+      </w:pPr>
+      <w:rPr>
+        <w:rFonts w:ascii="Wingdings" w:hAnsi="Wingdings" w:hint="default"/>
+        <w:sz w:val="20"/>
+      </w:rPr>
+    </w:lvl>
+    <w:lvl w:ilvl="4" w:tentative="1">
+      <w:start w:val="1"/>
+      <w:numFmt w:val="bullet"/>
+      <w:lvlText w:val=""/>
+      <w:lvlJc w:val="left"/>
+      <w:pPr>
+        <w:tabs>
+          <w:tab w:val="num" w:pos="3600"/>
+        </w:tabs>
+        <w:ind w:left="3600" w:hanging="360"/>
+      </w:pPr>
+      <w:rPr>
+        <w:rFonts w:ascii="Wingdings" w:hAnsi="Wingdings" w:hint="default"/>
+        <w:sz w:val="20"/>
+      </w:rPr>
+    </w:lvl>
+    <w:lvl w:ilvl="5" w:tentative="1">
+      <w:start w:val="1"/>
+      <w:numFmt w:val="bullet"/>
+      <w:lvlText w:val=""/>
+      <w:lvlJc w:val="left"/>
+      <w:pPr>
+        <w:tabs>
+          <w:tab w:val="num" w:pos="4320"/>
+        </w:tabs>
+        <w:ind w:left="4320" w:hanging="360"/>
+      </w:pPr>
+      <w:rPr>
+        <w:rFonts w:ascii="Wingdings" w:hAnsi="Wingdings" w:hint="default"/>
+        <w:sz w:val="20"/>
+      </w:rPr>
+    </w:lvl>
+    <w:lvl w:ilvl="6" w:tentative="1">
+      <w:start w:val="1"/>
+      <w:numFmt w:val="bullet"/>
+      <w:lvlText w:val=""/>
+      <w:lvlJc w:val="left"/>
+      <w:pPr>
+        <w:tabs>
+          <w:tab w:val="num" w:pos="5040"/>
+        </w:tabs>
+        <w:ind w:left="5040" w:hanging="360"/>
+      </w:pPr>
+      <w:rPr>
+        <w:rFonts w:ascii="Wingdings" w:hAnsi="Wingdings" w:hint="default"/>
+        <w:sz w:val="20"/>
+      </w:rPr>
+    </w:lvl>
+    <w:lvl w:ilvl="7" w:tentative="1">
+      <w:start w:val="1"/>
+      <w:numFmt w:val="bullet"/>
+      <w:lvlText w:val=""/>
+      <w:lvlJc w:val="left"/>
+      <w:pPr>
+        <w:tabs>
+          <w:tab w:val="num" w:pos="5760"/>
+        </w:tabs>
+        <w:ind w:left="5760" w:hanging="360"/>
+      </w:pPr>
+      <w:rPr>
+        <w:rFonts w:ascii="Wingdings" w:hAnsi="Wingdings" w:hint="default"/>
+        <w:sz w:val="20"/>
+      </w:rPr>
+    </w:lvl>
+    <w:lvl w:ilvl="8" w:tentative="1">
+      <w:start w:val="1"/>
+      <w:numFmt w:val="bullet"/>
+      <w:lvlText w:val=""/>
+      <w:lvlJc w:val="left"/>
+      <w:pPr>
+        <w:tabs>
+          <w:tab w:val="num" w:pos="6480"/>
+        </w:tabs>
+        <w:ind w:left="6480" w:hanging="360"/>
+      </w:pPr>
+      <w:rPr>
+        <w:rFonts w:ascii="Wingdings" w:hAnsi="Wingdings" w:hint="default"/>
+        <w:sz w:val="20"/>
+      </w:rPr>
+    </w:lvl>
+  </w:abstractNum>
+  <w:abstractNum w:abstractNumId="25" w15:restartNumberingAfterBreak="0">
     <w:nsid w:val="26EF6554"/>
     <w:multiLevelType w:val="multilevel"/>
     <w:tmpl w:val="3C68C496"/>
@@ -21498,7 +22933,7 @@
       </w:rPr>
     </w:lvl>
   </w:abstractNum>
-  <w:abstractNum w:abstractNumId="22" w15:restartNumberingAfterBreak="0">
+  <w:abstractNum w:abstractNumId="26" w15:restartNumberingAfterBreak="0">
     <w:nsid w:val="28DB1629"/>
     <w:multiLevelType w:val="multilevel"/>
     <w:tmpl w:val="8AFA3E22"/>
@@ -21647,7 +23082,7 @@
       </w:rPr>
     </w:lvl>
   </w:abstractNum>
-  <w:abstractNum w:abstractNumId="23" w15:restartNumberingAfterBreak="0">
+  <w:abstractNum w:abstractNumId="27" w15:restartNumberingAfterBreak="0">
     <w:nsid w:val="29803FFA"/>
     <w:multiLevelType w:val="multilevel"/>
     <w:tmpl w:val="2F0C6CD0"/>
@@ -21796,7 +23231,7 @@
       </w:rPr>
     </w:lvl>
   </w:abstractNum>
-  <w:abstractNum w:abstractNumId="24" w15:restartNumberingAfterBreak="0">
+  <w:abstractNum w:abstractNumId="28" w15:restartNumberingAfterBreak="0">
     <w:nsid w:val="2A3612E4"/>
     <w:multiLevelType w:val="multilevel"/>
     <w:tmpl w:val="EEF270F2"/>
@@ -21945,7 +23380,7 @@
       </w:rPr>
     </w:lvl>
   </w:abstractNum>
-  <w:abstractNum w:abstractNumId="25" w15:restartNumberingAfterBreak="0">
+  <w:abstractNum w:abstractNumId="29" w15:restartNumberingAfterBreak="0">
     <w:nsid w:val="2B4370AB"/>
     <w:multiLevelType w:val="multilevel"/>
     <w:tmpl w:val="27F68ACA"/>
@@ -22094,7 +23529,7 @@
       </w:rPr>
     </w:lvl>
   </w:abstractNum>
-  <w:abstractNum w:abstractNumId="26" w15:restartNumberingAfterBreak="0">
+  <w:abstractNum w:abstractNumId="30" w15:restartNumberingAfterBreak="0">
     <w:nsid w:val="2CCB1EB9"/>
     <w:multiLevelType w:val="multilevel"/>
     <w:tmpl w:val="C1300A9A"/>
@@ -22243,7 +23678,7 @@
       </w:rPr>
     </w:lvl>
   </w:abstractNum>
-  <w:abstractNum w:abstractNumId="27" w15:restartNumberingAfterBreak="0">
+  <w:abstractNum w:abstractNumId="31" w15:restartNumberingAfterBreak="0">
     <w:nsid w:val="2D2F229F"/>
     <w:multiLevelType w:val="multilevel"/>
     <w:tmpl w:val="DBF4C4B0"/>
@@ -22392,7 +23827,7 @@
       </w:rPr>
     </w:lvl>
   </w:abstractNum>
-  <w:abstractNum w:abstractNumId="28" w15:restartNumberingAfterBreak="0">
+  <w:abstractNum w:abstractNumId="32" w15:restartNumberingAfterBreak="0">
     <w:nsid w:val="2DEE4967"/>
     <w:multiLevelType w:val="multilevel"/>
     <w:tmpl w:val="72886586"/>
@@ -22541,7 +23976,7 @@
       </w:rPr>
     </w:lvl>
   </w:abstractNum>
-  <w:abstractNum w:abstractNumId="29" w15:restartNumberingAfterBreak="0">
+  <w:abstractNum w:abstractNumId="33" w15:restartNumberingAfterBreak="0">
     <w:nsid w:val="2F602FF4"/>
     <w:multiLevelType w:val="multilevel"/>
     <w:tmpl w:val="C742CE30"/>
@@ -22654,7 +24089,156 @@
       </w:pPr>
     </w:lvl>
   </w:abstractNum>
-  <w:abstractNum w:abstractNumId="30" w15:restartNumberingAfterBreak="0">
+  <w:abstractNum w:abstractNumId="34" w15:restartNumberingAfterBreak="0">
+    <w:nsid w:val="31E8607E"/>
+    <w:multiLevelType w:val="multilevel"/>
+    <w:tmpl w:val="18B0751E"/>
+    <w:lvl w:ilvl="0">
+      <w:start w:val="1"/>
+      <w:numFmt w:val="bullet"/>
+      <w:lvlText w:val=""/>
+      <w:lvlJc w:val="left"/>
+      <w:pPr>
+        <w:tabs>
+          <w:tab w:val="num" w:pos="720"/>
+        </w:tabs>
+        <w:ind w:left="720" w:hanging="360"/>
+      </w:pPr>
+      <w:rPr>
+        <w:rFonts w:ascii="Symbol" w:hAnsi="Symbol" w:hint="default"/>
+        <w:sz w:val="20"/>
+      </w:rPr>
+    </w:lvl>
+    <w:lvl w:ilvl="1" w:tentative="1">
+      <w:start w:val="1"/>
+      <w:numFmt w:val="bullet"/>
+      <w:lvlText w:val="o"/>
+      <w:lvlJc w:val="left"/>
+      <w:pPr>
+        <w:tabs>
+          <w:tab w:val="num" w:pos="1440"/>
+        </w:tabs>
+        <w:ind w:left="1440" w:hanging="360"/>
+      </w:pPr>
+      <w:rPr>
+        <w:rFonts w:ascii="Courier New" w:hAnsi="Courier New" w:hint="default"/>
+        <w:sz w:val="20"/>
+      </w:rPr>
+    </w:lvl>
+    <w:lvl w:ilvl="2" w:tentative="1">
+      <w:start w:val="1"/>
+      <w:numFmt w:val="bullet"/>
+      <w:lvlText w:val=""/>
+      <w:lvlJc w:val="left"/>
+      <w:pPr>
+        <w:tabs>
+          <w:tab w:val="num" w:pos="2160"/>
+        </w:tabs>
+        <w:ind w:left="2160" w:hanging="360"/>
+      </w:pPr>
+      <w:rPr>
+        <w:rFonts w:ascii="Wingdings" w:hAnsi="Wingdings" w:hint="default"/>
+        <w:sz w:val="20"/>
+      </w:rPr>
+    </w:lvl>
+    <w:lvl w:ilvl="3" w:tentative="1">
+      <w:start w:val="1"/>
+      <w:numFmt w:val="bullet"/>
+      <w:lvlText w:val=""/>
+      <w:lvlJc w:val="left"/>
+      <w:pPr>
+        <w:tabs>
+          <w:tab w:val="num" w:pos="2880"/>
+        </w:tabs>
+        <w:ind w:left="2880" w:hanging="360"/>
+      </w:pPr>
+      <w:rPr>
+        <w:rFonts w:ascii="Wingdings" w:hAnsi="Wingdings" w:hint="default"/>
+        <w:sz w:val="20"/>
+      </w:rPr>
+    </w:lvl>
+    <w:lvl w:ilvl="4" w:tentative="1">
+      <w:start w:val="1"/>
+      <w:numFmt w:val="bullet"/>
+      <w:lvlText w:val=""/>
+      <w:lvlJc w:val="left"/>
+      <w:pPr>
+        <w:tabs>
+          <w:tab w:val="num" w:pos="3600"/>
+        </w:tabs>
+        <w:ind w:left="3600" w:hanging="360"/>
+      </w:pPr>
+      <w:rPr>
+        <w:rFonts w:ascii="Wingdings" w:hAnsi="Wingdings" w:hint="default"/>
+        <w:sz w:val="20"/>
+      </w:rPr>
+    </w:lvl>
+    <w:lvl w:ilvl="5" w:tentative="1">
+      <w:start w:val="1"/>
+      <w:numFmt w:val="bullet"/>
+      <w:lvlText w:val=""/>
+      <w:lvlJc w:val="left"/>
+      <w:pPr>
+        <w:tabs>
+          <w:tab w:val="num" w:pos="4320"/>
+        </w:tabs>
+        <w:ind w:left="4320" w:hanging="360"/>
+      </w:pPr>
+      <w:rPr>
+        <w:rFonts w:ascii="Wingdings" w:hAnsi="Wingdings" w:hint="default"/>
+        <w:sz w:val="20"/>
+      </w:rPr>
+    </w:lvl>
+    <w:lvl w:ilvl="6" w:tentative="1">
+      <w:start w:val="1"/>
+      <w:numFmt w:val="bullet"/>
+      <w:lvlText w:val=""/>
+      <w:lvlJc w:val="left"/>
+      <w:pPr>
+        <w:tabs>
+          <w:tab w:val="num" w:pos="5040"/>
+        </w:tabs>
+        <w:ind w:left="5040" w:hanging="360"/>
+      </w:pPr>
+      <w:rPr>
+        <w:rFonts w:ascii="Wingdings" w:hAnsi="Wingdings" w:hint="default"/>
+        <w:sz w:val="20"/>
+      </w:rPr>
+    </w:lvl>
+    <w:lvl w:ilvl="7" w:tentative="1">
+      <w:start w:val="1"/>
+      <w:numFmt w:val="bullet"/>
+      <w:lvlText w:val=""/>
+      <w:lvlJc w:val="left"/>
+      <w:pPr>
+        <w:tabs>
+          <w:tab w:val="num" w:pos="5760"/>
+        </w:tabs>
+        <w:ind w:left="5760" w:hanging="360"/>
+      </w:pPr>
+      <w:rPr>
+        <w:rFonts w:ascii="Wingdings" w:hAnsi="Wingdings" w:hint="default"/>
+        <w:sz w:val="20"/>
+      </w:rPr>
+    </w:lvl>
+    <w:lvl w:ilvl="8" w:tentative="1">
+      <w:start w:val="1"/>
+      <w:numFmt w:val="bullet"/>
+      <w:lvlText w:val=""/>
+      <w:lvlJc w:val="left"/>
+      <w:pPr>
+        <w:tabs>
+          <w:tab w:val="num" w:pos="6480"/>
+        </w:tabs>
+        <w:ind w:left="6480" w:hanging="360"/>
+      </w:pPr>
+      <w:rPr>
+        <w:rFonts w:ascii="Wingdings" w:hAnsi="Wingdings" w:hint="default"/>
+        <w:sz w:val="20"/>
+      </w:rPr>
+    </w:lvl>
+  </w:abstractNum>
+  <w:abstractNum w:abstractNumId="35" w15:restartNumberingAfterBreak="0">
     <w:nsid w:val="33254F7A"/>
     <w:multiLevelType w:val="multilevel"/>
     <w:tmpl w:val="5D20F052"/>
@@ -22803,7 +24387,7 @@
       </w:rPr>
     </w:lvl>
   </w:abstractNum>
-  <w:abstractNum w:abstractNumId="31" w15:restartNumberingAfterBreak="0">
+  <w:abstractNum w:abstractNumId="36" w15:restartNumberingAfterBreak="0">
     <w:nsid w:val="33795654"/>
     <w:multiLevelType w:val="multilevel"/>
     <w:tmpl w:val="3ECECC2C"/>
@@ -22949,7 +24533,7 @@
       </w:rPr>
     </w:lvl>
   </w:abstractNum>
-  <w:abstractNum w:abstractNumId="32" w15:restartNumberingAfterBreak="0">
+  <w:abstractNum w:abstractNumId="37" w15:restartNumberingAfterBreak="0">
     <w:nsid w:val="35182531"/>
     <w:multiLevelType w:val="multilevel"/>
     <w:tmpl w:val="FE8CF8B0"/>
@@ -23098,7 +24682,7 @@
       </w:rPr>
     </w:lvl>
   </w:abstractNum>
-  <w:abstractNum w:abstractNumId="33" w15:restartNumberingAfterBreak="0">
+  <w:abstractNum w:abstractNumId="38" w15:restartNumberingAfterBreak="0">
     <w:nsid w:val="35EE31F6"/>
     <w:multiLevelType w:val="multilevel"/>
     <w:tmpl w:val="DF8237AC"/>
@@ -23247,7 +24831,7 @@
       </w:rPr>
     </w:lvl>
   </w:abstractNum>
-  <w:abstractNum w:abstractNumId="34" w15:restartNumberingAfterBreak="0">
+  <w:abstractNum w:abstractNumId="39" w15:restartNumberingAfterBreak="0">
     <w:nsid w:val="36645EFB"/>
     <w:multiLevelType w:val="multilevel"/>
     <w:tmpl w:val="3E5A82E6"/>
@@ -23396,7 +24980,7 @@
       </w:rPr>
     </w:lvl>
   </w:abstractNum>
-  <w:abstractNum w:abstractNumId="35" w15:restartNumberingAfterBreak="0">
+  <w:abstractNum w:abstractNumId="40" w15:restartNumberingAfterBreak="0">
     <w:nsid w:val="383B6D06"/>
     <w:multiLevelType w:val="multilevel"/>
     <w:tmpl w:val="84A89EB8"/>
@@ -23545,7 +25129,7 @@
       </w:rPr>
     </w:lvl>
   </w:abstractNum>
-  <w:abstractNum w:abstractNumId="36" w15:restartNumberingAfterBreak="0">
+  <w:abstractNum w:abstractNumId="41" w15:restartNumberingAfterBreak="0">
     <w:nsid w:val="383E5A97"/>
     <w:multiLevelType w:val="multilevel"/>
     <w:tmpl w:val="411E8326"/>
@@ -23694,7 +25278,7 @@
       </w:rPr>
     </w:lvl>
   </w:abstractNum>
-  <w:abstractNum w:abstractNumId="37" w15:restartNumberingAfterBreak="0">
+  <w:abstractNum w:abstractNumId="42" w15:restartNumberingAfterBreak="0">
     <w:nsid w:val="38FB2C8C"/>
     <w:multiLevelType w:val="multilevel"/>
     <w:tmpl w:val="9C5260D6"/>
@@ -23840,7 +25424,7 @@
       </w:rPr>
     </w:lvl>
   </w:abstractNum>
-  <w:abstractNum w:abstractNumId="38" w15:restartNumberingAfterBreak="0">
+  <w:abstractNum w:abstractNumId="43" w15:restartNumberingAfterBreak="0">
     <w:nsid w:val="39967EB0"/>
     <w:multiLevelType w:val="multilevel"/>
     <w:tmpl w:val="ED3CB76A"/>
@@ -23989,7 +25573,7 @@
       </w:rPr>
     </w:lvl>
   </w:abstractNum>
-  <w:abstractNum w:abstractNumId="39" w15:restartNumberingAfterBreak="0">
+  <w:abstractNum w:abstractNumId="44" w15:restartNumberingAfterBreak="0">
     <w:nsid w:val="3B4C18F2"/>
     <w:multiLevelType w:val="multilevel"/>
     <w:tmpl w:val="74EAAF24"/>
@@ -24138,7 +25722,7 @@
       </w:rPr>
     </w:lvl>
   </w:abstractNum>
-  <w:abstractNum w:abstractNumId="40" w15:restartNumberingAfterBreak="0">
+  <w:abstractNum w:abstractNumId="45" w15:restartNumberingAfterBreak="0">
     <w:nsid w:val="3CF963B2"/>
     <w:multiLevelType w:val="multilevel"/>
     <w:tmpl w:val="D4E63302"/>
@@ -24287,7 +25871,7 @@
       </w:rPr>
     </w:lvl>
   </w:abstractNum>
-  <w:abstractNum w:abstractNumId="41" w15:restartNumberingAfterBreak="0">
+  <w:abstractNum w:abstractNumId="46" w15:restartNumberingAfterBreak="0">
     <w:nsid w:val="3D081D89"/>
     <w:multiLevelType w:val="multilevel"/>
     <w:tmpl w:val="7214F2DA"/>
@@ -24436,7 +26020,7 @@
       </w:rPr>
     </w:lvl>
   </w:abstractNum>
-  <w:abstractNum w:abstractNumId="42" w15:restartNumberingAfterBreak="0">
+  <w:abstractNum w:abstractNumId="47" w15:restartNumberingAfterBreak="0">
     <w:nsid w:val="3D3734AB"/>
     <w:multiLevelType w:val="multilevel"/>
     <w:tmpl w:val="71A2F3F2"/>
@@ -24585,7 +26169,7 @@
       </w:rPr>
     </w:lvl>
   </w:abstractNum>
-  <w:abstractNum w:abstractNumId="43" w15:restartNumberingAfterBreak="0">
+  <w:abstractNum w:abstractNumId="48" w15:restartNumberingAfterBreak="0">
     <w:nsid w:val="3D971AB4"/>
     <w:multiLevelType w:val="multilevel"/>
     <w:tmpl w:val="4366F14E"/>
@@ -24734,7 +26318,7 @@
       </w:rPr>
     </w:lvl>
   </w:abstractNum>
-  <w:abstractNum w:abstractNumId="44" w15:restartNumberingAfterBreak="0">
+  <w:abstractNum w:abstractNumId="49" w15:restartNumberingAfterBreak="0">
     <w:nsid w:val="3E9B09E7"/>
     <w:multiLevelType w:val="multilevel"/>
     <w:tmpl w:val="4F46BB5C"/>
@@ -24848,7 +26432,7 @@
       </w:pPr>
     </w:lvl>
   </w:abstractNum>
-  <w:abstractNum w:abstractNumId="45" w15:restartNumberingAfterBreak="0">
+  <w:abstractNum w:abstractNumId="50" w15:restartNumberingAfterBreak="0">
     <w:nsid w:val="3F2F39CE"/>
     <w:multiLevelType w:val="multilevel"/>
     <w:tmpl w:val="1ACE955E"/>
@@ -24994,7 +26578,7 @@
       </w:rPr>
     </w:lvl>
   </w:abstractNum>
-  <w:abstractNum w:abstractNumId="46" w15:restartNumberingAfterBreak="0">
+  <w:abstractNum w:abstractNumId="51" w15:restartNumberingAfterBreak="0">
     <w:nsid w:val="42626C1B"/>
     <w:multiLevelType w:val="multilevel"/>
     <w:tmpl w:val="0F72DD52"/>
@@ -25143,7 +26727,7 @@
       </w:rPr>
     </w:lvl>
   </w:abstractNum>
-  <w:abstractNum w:abstractNumId="47" w15:restartNumberingAfterBreak="0">
+  <w:abstractNum w:abstractNumId="52" w15:restartNumberingAfterBreak="0">
     <w:nsid w:val="426F5103"/>
     <w:multiLevelType w:val="multilevel"/>
     <w:tmpl w:val="478ADB8A"/>
@@ -25292,7 +26876,153 @@
       </w:rPr>
     </w:lvl>
   </w:abstractNum>
-  <w:abstractNum w:abstractNumId="48" w15:restartNumberingAfterBreak="0">
+  <w:abstractNum w:abstractNumId="53" w15:restartNumberingAfterBreak="0">
+    <w:nsid w:val="44414054"/>
+    <w:multiLevelType w:val="multilevel"/>
+    <w:tmpl w:val="799009F2"/>
+    <w:lvl w:ilvl="0">
+      <w:start w:val="1"/>
+      <w:numFmt w:val="bullet"/>
+      <w:lvlText w:val=""/>
+      <w:lvlJc w:val="left"/>
+      <w:pPr>
+        <w:tabs>
+          <w:tab w:val="num" w:pos="720"/>
+        </w:tabs>
+        <w:ind w:left="720" w:hanging="360"/>
+      </w:pPr>
+      <w:rPr>
+        <w:rFonts w:ascii="Symbol" w:hAnsi="Symbol" w:hint="default"/>
+        <w:sz w:val="20"/>
+      </w:rPr>
+    </w:lvl>
+    <w:lvl w:ilvl="1">
+      <w:start w:val="1"/>
+      <w:numFmt w:val="bullet"/>
+      <w:lvlText w:val=""/>
+      <w:lvlPicBulletId w:val="0"/>
+      <w:lvlJc w:val="left"/>
+      <w:pPr>
+        <w:ind w:left="1440" w:hanging="360"/>
+      </w:pPr>
+      <w:rPr>
+        <w:rFonts w:ascii="Symbol" w:hAnsi="Symbol" w:hint="default"/>
+      </w:rPr>
+    </w:lvl>
+    <w:lvl w:ilvl="2" w:tentative="1">
+      <w:start w:val="1"/>
+      <w:numFmt w:val="bullet"/>
+      <w:lvlText w:val=""/>
+      <w:lvlJc w:val="left"/>
+      <w:pPr>
+        <w:tabs>
+          <w:tab w:val="num" w:pos="2160"/>
+        </w:tabs>
+        <w:ind w:left="2160" w:hanging="360"/>
+      </w:pPr>
+      <w:rPr>
+        <w:rFonts w:ascii="Wingdings" w:hAnsi="Wingdings" w:hint="default"/>
+        <w:sz w:val="20"/>
+      </w:rPr>
+    </w:lvl>
+    <w:lvl w:ilvl="3" w:tentative="1">
+      <w:start w:val="1"/>
+      <w:numFmt w:val="bullet"/>
+      <w:lvlText w:val=""/>
+      <w:lvlJc w:val="left"/>
+      <w:pPr>
+        <w:tabs>
+          <w:tab w:val="num" w:pos="2880"/>
+        </w:tabs>
+        <w:ind w:left="2880" w:hanging="360"/>
+      </w:pPr>
+      <w:rPr>
+        <w:rFonts w:ascii="Wingdings" w:hAnsi="Wingdings" w:hint="default"/>
+        <w:sz w:val="20"/>
+      </w:rPr>
+    </w:lvl>
+    <w:lvl w:ilvl="4" w:tentative="1">
+      <w:start w:val="1"/>
+      <w:numFmt w:val="bullet"/>
+      <w:lvlText w:val=""/>
+      <w:lvlJc w:val="left"/>
+      <w:pPr>
+        <w:tabs>
+          <w:tab w:val="num" w:pos="3600"/>
+        </w:tabs>
+        <w:ind w:left="3600" w:hanging="360"/>
+      </w:pPr>
+      <w:rPr>
+        <w:rFonts w:ascii="Wingdings" w:hAnsi="Wingdings" w:hint="default"/>
+        <w:sz w:val="20"/>
+      </w:rPr>
+    </w:lvl>
+    <w:lvl w:ilvl="5" w:tentative="1">
+      <w:start w:val="1"/>
+      <w:numFmt w:val="bullet"/>
+      <w:lvlText w:val=""/>
+      <w:lvlJc w:val="left"/>
+      <w:pPr>
+        <w:tabs>
+          <w:tab w:val="num" w:pos="4320"/>
+        </w:tabs>
+        <w:ind w:left="4320" w:hanging="360"/>
+      </w:pPr>
+      <w:rPr>
+        <w:rFonts w:ascii="Wingdings" w:hAnsi="Wingdings" w:hint="default"/>
+        <w:sz w:val="20"/>
+      </w:rPr>
+    </w:lvl>
+    <w:lvl w:ilvl="6" w:tentative="1">
+      <w:start w:val="1"/>
+      <w:numFmt w:val="bullet"/>
+      <w:lvlText w:val=""/>
+      <w:lvlJc w:val="left"/>
+      <w:pPr>
+        <w:tabs>
+          <w:tab w:val="num" w:pos="5040"/>
+        </w:tabs>
+        <w:ind w:left="5040" w:hanging="360"/>
+      </w:pPr>
+      <w:rPr>
+        <w:rFonts w:ascii="Wingdings" w:hAnsi="Wingdings" w:hint="default"/>
+        <w:sz w:val="20"/>
+      </w:rPr>
+    </w:lvl>
+    <w:lvl w:ilvl="7" w:tentative="1">
+      <w:start w:val="1"/>
+      <w:numFmt w:val="bullet"/>
+      <w:lvlText w:val=""/>
+      <w:lvlJc w:val="left"/>
+      <w:pPr>
+        <w:tabs>
+          <w:tab w:val="num" w:pos="5760"/>
+        </w:tabs>
+        <w:ind w:left="5760" w:hanging="360"/>
+      </w:pPr>
+      <w:rPr>
+        <w:rFonts w:ascii="Wingdings" w:hAnsi="Wingdings" w:hint="default"/>
+        <w:sz w:val="20"/>
+      </w:rPr>
+    </w:lvl>
+    <w:lvl w:ilvl="8" w:tentative="1">
+      <w:start w:val="1"/>
+      <w:numFmt w:val="bullet"/>
+      <w:lvlText w:val=""/>
+      <w:lvlJc w:val="left"/>
+      <w:pPr>
+        <w:tabs>
+          <w:tab w:val="num" w:pos="6480"/>
+        </w:tabs>
+        <w:ind w:left="6480" w:hanging="360"/>
+      </w:pPr>
+      <w:rPr>
+        <w:rFonts w:ascii="Wingdings" w:hAnsi="Wingdings" w:hint="default"/>
+        <w:sz w:val="20"/>
+      </w:rPr>
+    </w:lvl>
+  </w:abstractNum>
+  <w:abstractNum w:abstractNumId="54" w15:restartNumberingAfterBreak="0">
     <w:nsid w:val="44441D0E"/>
     <w:multiLevelType w:val="multilevel"/>
     <w:tmpl w:val="D6FAC7DC"/>
@@ -25441,7 +27171,7 @@
       </w:rPr>
     </w:lvl>
   </w:abstractNum>
-  <w:abstractNum w:abstractNumId="49" w15:restartNumberingAfterBreak="0">
+  <w:abstractNum w:abstractNumId="55" w15:restartNumberingAfterBreak="0">
     <w:nsid w:val="44EF503C"/>
     <w:multiLevelType w:val="multilevel"/>
     <w:tmpl w:val="9864B358"/>
@@ -25590,7 +27320,7 @@
       </w:rPr>
     </w:lvl>
   </w:abstractNum>
-  <w:abstractNum w:abstractNumId="50" w15:restartNumberingAfterBreak="0">
+  <w:abstractNum w:abstractNumId="56" w15:restartNumberingAfterBreak="0">
     <w:nsid w:val="459C2F92"/>
     <w:multiLevelType w:val="multilevel"/>
     <w:tmpl w:val="43F8E9B6"/>
@@ -25739,7 +27469,7 @@
       </w:rPr>
     </w:lvl>
   </w:abstractNum>
-  <w:abstractNum w:abstractNumId="51" w15:restartNumberingAfterBreak="0">
+  <w:abstractNum w:abstractNumId="57" w15:restartNumberingAfterBreak="0">
     <w:nsid w:val="46626D98"/>
     <w:multiLevelType w:val="multilevel"/>
     <w:tmpl w:val="4984B944"/>
@@ -25852,7 +27582,7 @@
       </w:pPr>
     </w:lvl>
   </w:abstractNum>
-  <w:abstractNum w:abstractNumId="52" w15:restartNumberingAfterBreak="0">
+  <w:abstractNum w:abstractNumId="58" w15:restartNumberingAfterBreak="0">
     <w:nsid w:val="46EA4A54"/>
     <w:multiLevelType w:val="multilevel"/>
     <w:tmpl w:val="5DA28A0C"/>
@@ -26001,7 +27731,7 @@
       </w:rPr>
     </w:lvl>
   </w:abstractNum>
-  <w:abstractNum w:abstractNumId="53" w15:restartNumberingAfterBreak="0">
+  <w:abstractNum w:abstractNumId="59" w15:restartNumberingAfterBreak="0">
     <w:nsid w:val="470C5508"/>
     <w:multiLevelType w:val="multilevel"/>
     <w:tmpl w:val="DD64C1E2"/>
@@ -26150,7 +27880,7 @@
       </w:rPr>
     </w:lvl>
   </w:abstractNum>
-  <w:abstractNum w:abstractNumId="54" w15:restartNumberingAfterBreak="0">
+  <w:abstractNum w:abstractNumId="60" w15:restartNumberingAfterBreak="0">
     <w:nsid w:val="47C21624"/>
     <w:multiLevelType w:val="multilevel"/>
     <w:tmpl w:val="4F1A2CCE"/>
@@ -26299,7 +28029,7 @@
       </w:rPr>
     </w:lvl>
   </w:abstractNum>
-  <w:abstractNum w:abstractNumId="55" w15:restartNumberingAfterBreak="0">
+  <w:abstractNum w:abstractNumId="61" w15:restartNumberingAfterBreak="0">
     <w:nsid w:val="47FA13C2"/>
     <w:multiLevelType w:val="multilevel"/>
     <w:tmpl w:val="5D78289C"/>
@@ -26448,7 +28178,7 @@
       </w:rPr>
     </w:lvl>
   </w:abstractNum>
-  <w:abstractNum w:abstractNumId="56" w15:restartNumberingAfterBreak="0">
+  <w:abstractNum w:abstractNumId="62" w15:restartNumberingAfterBreak="0">
     <w:nsid w:val="48885D03"/>
     <w:multiLevelType w:val="multilevel"/>
     <w:tmpl w:val="2FBCC162"/>
@@ -26597,7 +28327,7 @@
       </w:rPr>
     </w:lvl>
   </w:abstractNum>
-  <w:abstractNum w:abstractNumId="57" w15:restartNumberingAfterBreak="0">
+  <w:abstractNum w:abstractNumId="63" w15:restartNumberingAfterBreak="0">
     <w:nsid w:val="4A32284B"/>
     <w:multiLevelType w:val="multilevel"/>
     <w:tmpl w:val="110C47C8"/>
@@ -26746,7 +28476,7 @@
       </w:rPr>
     </w:lvl>
   </w:abstractNum>
-  <w:abstractNum w:abstractNumId="58" w15:restartNumberingAfterBreak="0">
+  <w:abstractNum w:abstractNumId="64" w15:restartNumberingAfterBreak="0">
     <w:nsid w:val="4A805FAF"/>
     <w:multiLevelType w:val="multilevel"/>
     <w:tmpl w:val="FC8069EA"/>
@@ -26895,7 +28625,7 @@
       </w:rPr>
     </w:lvl>
   </w:abstractNum>
-  <w:abstractNum w:abstractNumId="59" w15:restartNumberingAfterBreak="0">
+  <w:abstractNum w:abstractNumId="65" w15:restartNumberingAfterBreak="0">
     <w:nsid w:val="4A974660"/>
     <w:multiLevelType w:val="multilevel"/>
     <w:tmpl w:val="4C943D48"/>
@@ -27044,7 +28774,7 @@
       </w:rPr>
     </w:lvl>
   </w:abstractNum>
-  <w:abstractNum w:abstractNumId="60" w15:restartNumberingAfterBreak="0">
+  <w:abstractNum w:abstractNumId="66" w15:restartNumberingAfterBreak="0">
     <w:nsid w:val="4AA3028D"/>
     <w:multiLevelType w:val="multilevel"/>
     <w:tmpl w:val="A090310A"/>
@@ -27158,7 +28888,7 @@
       </w:pPr>
     </w:lvl>
   </w:abstractNum>
-  <w:abstractNum w:abstractNumId="61" w15:restartNumberingAfterBreak="0">
+  <w:abstractNum w:abstractNumId="67" w15:restartNumberingAfterBreak="0">
     <w:nsid w:val="4AFA26E1"/>
     <w:multiLevelType w:val="multilevel"/>
     <w:tmpl w:val="7A823F92"/>
@@ -27307,7 +29037,7 @@
       </w:rPr>
     </w:lvl>
   </w:abstractNum>
-  <w:abstractNum w:abstractNumId="62" w15:restartNumberingAfterBreak="0">
+  <w:abstractNum w:abstractNumId="68" w15:restartNumberingAfterBreak="0">
     <w:nsid w:val="4AFC7078"/>
     <w:multiLevelType w:val="multilevel"/>
     <w:tmpl w:val="142C2F50"/>
@@ -27456,7 +29186,7 @@
       </w:rPr>
     </w:lvl>
   </w:abstractNum>
-  <w:abstractNum w:abstractNumId="63" w15:restartNumberingAfterBreak="0">
+  <w:abstractNum w:abstractNumId="69" w15:restartNumberingAfterBreak="0">
     <w:nsid w:val="4C21531F"/>
     <w:multiLevelType w:val="multilevel"/>
     <w:tmpl w:val="06FE8D18"/>
@@ -27605,7 +29335,7 @@
       </w:rPr>
     </w:lvl>
   </w:abstractNum>
-  <w:abstractNum w:abstractNumId="64" w15:restartNumberingAfterBreak="0">
+  <w:abstractNum w:abstractNumId="70" w15:restartNumberingAfterBreak="0">
     <w:nsid w:val="4C5220C5"/>
     <w:multiLevelType w:val="multilevel"/>
     <w:tmpl w:val="D51C37C4"/>
@@ -27754,7 +29484,7 @@
       </w:rPr>
     </w:lvl>
   </w:abstractNum>
-  <w:abstractNum w:abstractNumId="65" w15:restartNumberingAfterBreak="0">
+  <w:abstractNum w:abstractNumId="71" w15:restartNumberingAfterBreak="0">
     <w:nsid w:val="4C5E7F75"/>
     <w:multiLevelType w:val="multilevel"/>
     <w:tmpl w:val="E4D440F2"/>
@@ -27903,7 +29633,7 @@
       </w:rPr>
     </w:lvl>
   </w:abstractNum>
-  <w:abstractNum w:abstractNumId="66" w15:restartNumberingAfterBreak="0">
+  <w:abstractNum w:abstractNumId="72" w15:restartNumberingAfterBreak="0">
     <w:nsid w:val="4D5B5B86"/>
     <w:multiLevelType w:val="multilevel"/>
     <w:tmpl w:val="DDF47672"/>
@@ -28016,7 +29746,7 @@
       </w:pPr>
     </w:lvl>
   </w:abstractNum>
-  <w:abstractNum w:abstractNumId="67" w15:restartNumberingAfterBreak="0">
+  <w:abstractNum w:abstractNumId="73" w15:restartNumberingAfterBreak="0">
     <w:nsid w:val="50A516EB"/>
     <w:multiLevelType w:val="multilevel"/>
     <w:tmpl w:val="A7666682"/>
@@ -28162,7 +29892,7 @@
       </w:rPr>
     </w:lvl>
   </w:abstractNum>
-  <w:abstractNum w:abstractNumId="68" w15:restartNumberingAfterBreak="0">
+  <w:abstractNum w:abstractNumId="74" w15:restartNumberingAfterBreak="0">
     <w:nsid w:val="50A91AC7"/>
     <w:multiLevelType w:val="multilevel"/>
     <w:tmpl w:val="0FC2003E"/>
@@ -28311,7 +30041,7 @@
       </w:rPr>
     </w:lvl>
   </w:abstractNum>
-  <w:abstractNum w:abstractNumId="69" w15:restartNumberingAfterBreak="0">
+  <w:abstractNum w:abstractNumId="75" w15:restartNumberingAfterBreak="0">
     <w:nsid w:val="540B66A4"/>
     <w:multiLevelType w:val="multilevel"/>
     <w:tmpl w:val="C234DDBA"/>
@@ -28460,7 +30190,7 @@
       </w:rPr>
     </w:lvl>
   </w:abstractNum>
-  <w:abstractNum w:abstractNumId="70" w15:restartNumberingAfterBreak="0">
+  <w:abstractNum w:abstractNumId="76" w15:restartNumberingAfterBreak="0">
     <w:nsid w:val="57E37819"/>
     <w:multiLevelType w:val="multilevel"/>
     <w:tmpl w:val="5F940560"/>
@@ -28609,7 +30339,153 @@
       </w:rPr>
     </w:lvl>
   </w:abstractNum>
-  <w:abstractNum w:abstractNumId="71" w15:restartNumberingAfterBreak="0">
+  <w:abstractNum w:abstractNumId="77" w15:restartNumberingAfterBreak="0">
+    <w:nsid w:val="59224450"/>
+    <w:multiLevelType w:val="multilevel"/>
+    <w:tmpl w:val="799009F2"/>
+    <w:lvl w:ilvl="0">
+      <w:start w:val="1"/>
+      <w:numFmt w:val="bullet"/>
+      <w:lvlText w:val=""/>
+      <w:lvlJc w:val="left"/>
+      <w:pPr>
+        <w:tabs>
+          <w:tab w:val="num" w:pos="720"/>
+        </w:tabs>
+        <w:ind w:left="720" w:hanging="360"/>
+      </w:pPr>
+      <w:rPr>
+        <w:rFonts w:ascii="Symbol" w:hAnsi="Symbol" w:hint="default"/>
+        <w:sz w:val="20"/>
+      </w:rPr>
+    </w:lvl>
+    <w:lvl w:ilvl="1">
+      <w:start w:val="1"/>
+      <w:numFmt w:val="bullet"/>
+      <w:lvlText w:val=""/>
+      <w:lvlPicBulletId w:val="0"/>
+      <w:lvlJc w:val="left"/>
+      <w:pPr>
+        <w:ind w:left="1440" w:hanging="360"/>
+      </w:pPr>
+      <w:rPr>
+        <w:rFonts w:ascii="Symbol" w:hAnsi="Symbol" w:hint="default"/>
+      </w:rPr>
+    </w:lvl>
+    <w:lvl w:ilvl="2" w:tentative="1">
+      <w:start w:val="1"/>
+      <w:numFmt w:val="bullet"/>
+      <w:lvlText w:val=""/>
+      <w:lvlJc w:val="left"/>
+      <w:pPr>
+        <w:tabs>
+          <w:tab w:val="num" w:pos="2160"/>
+        </w:tabs>
+        <w:ind w:left="2160" w:hanging="360"/>
+      </w:pPr>
+      <w:rPr>
+        <w:rFonts w:ascii="Wingdings" w:hAnsi="Wingdings" w:hint="default"/>
+        <w:sz w:val="20"/>
+      </w:rPr>
+    </w:lvl>
+    <w:lvl w:ilvl="3" w:tentative="1">
+      <w:start w:val="1"/>
+      <w:numFmt w:val="bullet"/>
+      <w:lvlText w:val=""/>
+      <w:lvlJc w:val="left"/>
+      <w:pPr>
+        <w:tabs>
+          <w:tab w:val="num" w:pos="2880"/>
+        </w:tabs>
+        <w:ind w:left="2880" w:hanging="360"/>
+      </w:pPr>
+      <w:rPr>
+        <w:rFonts w:ascii="Wingdings" w:hAnsi="Wingdings" w:hint="default"/>
+        <w:sz w:val="20"/>
+      </w:rPr>
+    </w:lvl>
+    <w:lvl w:ilvl="4" w:tentative="1">
+      <w:start w:val="1"/>
+      <w:numFmt w:val="bullet"/>
+      <w:lvlText w:val=""/>
+      <w:lvlJc w:val="left"/>
+      <w:pPr>
+        <w:tabs>
+          <w:tab w:val="num" w:pos="3600"/>
+        </w:tabs>
+        <w:ind w:left="3600" w:hanging="360"/>
+      </w:pPr>
+      <w:rPr>
+        <w:rFonts w:ascii="Wingdings" w:hAnsi="Wingdings" w:hint="default"/>
+        <w:sz w:val="20"/>
+      </w:rPr>
+    </w:lvl>
+    <w:lvl w:ilvl="5" w:tentative="1">
+      <w:start w:val="1"/>
+      <w:numFmt w:val="bullet"/>
+      <w:lvlText w:val=""/>
+      <w:lvlJc w:val="left"/>
+      <w:pPr>
+        <w:tabs>
+          <w:tab w:val="num" w:pos="4320"/>
+        </w:tabs>
+        <w:ind w:left="4320" w:hanging="360"/>
+      </w:pPr>
+      <w:rPr>
+        <w:rFonts w:ascii="Wingdings" w:hAnsi="Wingdings" w:hint="default"/>
+        <w:sz w:val="20"/>
+      </w:rPr>
+    </w:lvl>
+    <w:lvl w:ilvl="6" w:tentative="1">
+      <w:start w:val="1"/>
+      <w:numFmt w:val="bullet"/>
+      <w:lvlText w:val=""/>
+      <w:lvlJc w:val="left"/>
+      <w:pPr>
+        <w:tabs>
+          <w:tab w:val="num" w:pos="5040"/>
+        </w:tabs>
+        <w:ind w:left="5040" w:hanging="360"/>
+      </w:pPr>
+      <w:rPr>
+        <w:rFonts w:ascii="Wingdings" w:hAnsi="Wingdings" w:hint="default"/>
+        <w:sz w:val="20"/>
+      </w:rPr>
+    </w:lvl>
+    <w:lvl w:ilvl="7" w:tentative="1">
+      <w:start w:val="1"/>
+      <w:numFmt w:val="bullet"/>
+      <w:lvlText w:val=""/>
+      <w:lvlJc w:val="left"/>
+      <w:pPr>
+        <w:tabs>
+          <w:tab w:val="num" w:pos="5760"/>
+        </w:tabs>
+        <w:ind w:left="5760" w:hanging="360"/>
+      </w:pPr>
+      <w:rPr>
+        <w:rFonts w:ascii="Wingdings" w:hAnsi="Wingdings" w:hint="default"/>
+        <w:sz w:val="20"/>
+      </w:rPr>
+    </w:lvl>
+    <w:lvl w:ilvl="8" w:tentative="1">
+      <w:start w:val="1"/>
+      <w:numFmt w:val="bullet"/>
+      <w:lvlText w:val=""/>
+      <w:lvlJc w:val="left"/>
+      <w:pPr>
+        <w:tabs>
+          <w:tab w:val="num" w:pos="6480"/>
+        </w:tabs>
+        <w:ind w:left="6480" w:hanging="360"/>
+      </w:pPr>
+      <w:rPr>
+        <w:rFonts w:ascii="Wingdings" w:hAnsi="Wingdings" w:hint="default"/>
+        <w:sz w:val="20"/>
+      </w:rPr>
+    </w:lvl>
+  </w:abstractNum>
+  <w:abstractNum w:abstractNumId="78" w15:restartNumberingAfterBreak="0">
     <w:nsid w:val="5A6A4B45"/>
     <w:multiLevelType w:val="multilevel"/>
     <w:tmpl w:val="AD46DD60"/>
@@ -28722,7 +30598,156 @@
       </w:pPr>
     </w:lvl>
   </w:abstractNum>
-  <w:abstractNum w:abstractNumId="72" w15:restartNumberingAfterBreak="0">
+  <w:abstractNum w:abstractNumId="79" w15:restartNumberingAfterBreak="0">
+    <w:nsid w:val="5A9001A1"/>
+    <w:multiLevelType w:val="multilevel"/>
+    <w:tmpl w:val="4198E890"/>
+    <w:lvl w:ilvl="0">
+      <w:start w:val="1"/>
+      <w:numFmt w:val="bullet"/>
+      <w:lvlText w:val=""/>
+      <w:lvlJc w:val="left"/>
+      <w:pPr>
+        <w:tabs>
+          <w:tab w:val="num" w:pos="720"/>
+        </w:tabs>
+        <w:ind w:left="720" w:hanging="360"/>
+      </w:pPr>
+      <w:rPr>
+        <w:rFonts w:ascii="Symbol" w:hAnsi="Symbol" w:hint="default"/>
+        <w:sz w:val="20"/>
+      </w:rPr>
+    </w:lvl>
+    <w:lvl w:ilvl="1" w:tentative="1">
+      <w:start w:val="1"/>
+      <w:numFmt w:val="bullet"/>
+      <w:lvlText w:val="o"/>
+      <w:lvlJc w:val="left"/>
+      <w:pPr>
+        <w:tabs>
+          <w:tab w:val="num" w:pos="1440"/>
+        </w:tabs>
+        <w:ind w:left="1440" w:hanging="360"/>
+      </w:pPr>
+      <w:rPr>
+        <w:rFonts w:ascii="Courier New" w:hAnsi="Courier New" w:hint="default"/>
+        <w:sz w:val="20"/>
+      </w:rPr>
+    </w:lvl>
+    <w:lvl w:ilvl="2" w:tentative="1">
+      <w:start w:val="1"/>
+      <w:numFmt w:val="bullet"/>
+      <w:lvlText w:val=""/>
+      <w:lvlJc w:val="left"/>
+      <w:pPr>
+        <w:tabs>
+          <w:tab w:val="num" w:pos="2160"/>
+        </w:tabs>
+        <w:ind w:left="2160" w:hanging="360"/>
+      </w:pPr>
+      <w:rPr>
+        <w:rFonts w:ascii="Wingdings" w:hAnsi="Wingdings" w:hint="default"/>
+        <w:sz w:val="20"/>
+      </w:rPr>
+    </w:lvl>
+    <w:lvl w:ilvl="3" w:tentative="1">
+      <w:start w:val="1"/>
+      <w:numFmt w:val="bullet"/>
+      <w:lvlText w:val=""/>
+      <w:lvlJc w:val="left"/>
+      <w:pPr>
+        <w:tabs>
+          <w:tab w:val="num" w:pos="2880"/>
+        </w:tabs>
+        <w:ind w:left="2880" w:hanging="360"/>
+      </w:pPr>
+      <w:rPr>
+        <w:rFonts w:ascii="Wingdings" w:hAnsi="Wingdings" w:hint="default"/>
+        <w:sz w:val="20"/>
+      </w:rPr>
+    </w:lvl>
+    <w:lvl w:ilvl="4" w:tentative="1">
+      <w:start w:val="1"/>
+      <w:numFmt w:val="bullet"/>
+      <w:lvlText w:val=""/>
+      <w:lvlJc w:val="left"/>
+      <w:pPr>
+        <w:tabs>
+          <w:tab w:val="num" w:pos="3600"/>
+        </w:tabs>
+        <w:ind w:left="3600" w:hanging="360"/>
+      </w:pPr>
+      <w:rPr>
+        <w:rFonts w:ascii="Wingdings" w:hAnsi="Wingdings" w:hint="default"/>
+        <w:sz w:val="20"/>
+      </w:rPr>
+    </w:lvl>
+    <w:lvl w:ilvl="5" w:tentative="1">
+      <w:start w:val="1"/>
+      <w:numFmt w:val="bullet"/>
+      <w:lvlText w:val=""/>
+      <w:lvlJc w:val="left"/>
+      <w:pPr>
+        <w:tabs>
+          <w:tab w:val="num" w:pos="4320"/>
+        </w:tabs>
+        <w:ind w:left="4320" w:hanging="360"/>
+      </w:pPr>
+      <w:rPr>
+        <w:rFonts w:ascii="Wingdings" w:hAnsi="Wingdings" w:hint="default"/>
+        <w:sz w:val="20"/>
+      </w:rPr>
+    </w:lvl>
+    <w:lvl w:ilvl="6" w:tentative="1">
+      <w:start w:val="1"/>
+      <w:numFmt w:val="bullet"/>
+      <w:lvlText w:val=""/>
+      <w:lvlJc w:val="left"/>
+      <w:pPr>
+        <w:tabs>
+          <w:tab w:val="num" w:pos="5040"/>
+        </w:tabs>
+        <w:ind w:left="5040" w:hanging="360"/>
+      </w:pPr>
+      <w:rPr>
+        <w:rFonts w:ascii="Wingdings" w:hAnsi="Wingdings" w:hint="default"/>
+        <w:sz w:val="20"/>
+      </w:rPr>
+    </w:lvl>
+    <w:lvl w:ilvl="7" w:tentative="1">
+      <w:start w:val="1"/>
+      <w:numFmt w:val="bullet"/>
+      <w:lvlText w:val=""/>
+      <w:lvlJc w:val="left"/>
+      <w:pPr>
+        <w:tabs>
+          <w:tab w:val="num" w:pos="5760"/>
+        </w:tabs>
+        <w:ind w:left="5760" w:hanging="360"/>
+      </w:pPr>
+      <w:rPr>
+        <w:rFonts w:ascii="Wingdings" w:hAnsi="Wingdings" w:hint="default"/>
+        <w:sz w:val="20"/>
+      </w:rPr>
+    </w:lvl>
+    <w:lvl w:ilvl="8" w:tentative="1">
+      <w:start w:val="1"/>
+      <w:numFmt w:val="bullet"/>
+      <w:lvlText w:val=""/>
+      <w:lvlJc w:val="left"/>
+      <w:pPr>
+        <w:tabs>
+          <w:tab w:val="num" w:pos="6480"/>
+        </w:tabs>
+        <w:ind w:left="6480" w:hanging="360"/>
+      </w:pPr>
+      <w:rPr>
+        <w:rFonts w:ascii="Wingdings" w:hAnsi="Wingdings" w:hint="default"/>
+        <w:sz w:val="20"/>
+      </w:rPr>
+    </w:lvl>
+  </w:abstractNum>
+  <w:abstractNum w:abstractNumId="80" w15:restartNumberingAfterBreak="0">
     <w:nsid w:val="5AE54A4D"/>
     <w:multiLevelType w:val="multilevel"/>
     <w:tmpl w:val="433A7ACC"/>
@@ -28871,7 +30896,7 @@
       </w:rPr>
     </w:lvl>
   </w:abstractNum>
-  <w:abstractNum w:abstractNumId="73" w15:restartNumberingAfterBreak="0">
+  <w:abstractNum w:abstractNumId="81" w15:restartNumberingAfterBreak="0">
     <w:nsid w:val="61041912"/>
     <w:multiLevelType w:val="multilevel"/>
     <w:tmpl w:val="17126CFE"/>
@@ -29020,7 +31045,7 @@
       </w:rPr>
     </w:lvl>
   </w:abstractNum>
-  <w:abstractNum w:abstractNumId="74" w15:restartNumberingAfterBreak="0">
+  <w:abstractNum w:abstractNumId="82" w15:restartNumberingAfterBreak="0">
     <w:nsid w:val="63050892"/>
     <w:multiLevelType w:val="multilevel"/>
     <w:tmpl w:val="D534CA0C"/>
@@ -29169,7 +31194,7 @@
       </w:rPr>
     </w:lvl>
   </w:abstractNum>
-  <w:abstractNum w:abstractNumId="75" w15:restartNumberingAfterBreak="0">
+  <w:abstractNum w:abstractNumId="83" w15:restartNumberingAfterBreak="0">
     <w:nsid w:val="642D4E9F"/>
     <w:multiLevelType w:val="multilevel"/>
     <w:tmpl w:val="E57455C6"/>
@@ -29318,7 +31343,7 @@
       </w:rPr>
     </w:lvl>
   </w:abstractNum>
-  <w:abstractNum w:abstractNumId="76" w15:restartNumberingAfterBreak="0">
+  <w:abstractNum w:abstractNumId="84" w15:restartNumberingAfterBreak="0">
     <w:nsid w:val="65704E91"/>
     <w:multiLevelType w:val="multilevel"/>
     <w:tmpl w:val="B85E71BE"/>
@@ -29465,7 +31490,7 @@
       </w:rPr>
     </w:lvl>
   </w:abstractNum>
-  <w:abstractNum w:abstractNumId="77" w15:restartNumberingAfterBreak="0">
+  <w:abstractNum w:abstractNumId="85" w15:restartNumberingAfterBreak="0">
     <w:nsid w:val="659A2356"/>
     <w:multiLevelType w:val="multilevel"/>
     <w:tmpl w:val="A0F43020"/>
@@ -29614,7 +31639,7 @@
       </w:rPr>
     </w:lvl>
   </w:abstractNum>
-  <w:abstractNum w:abstractNumId="78" w15:restartNumberingAfterBreak="0">
+  <w:abstractNum w:abstractNumId="86" w15:restartNumberingAfterBreak="0">
     <w:nsid w:val="65BB07D9"/>
     <w:multiLevelType w:val="multilevel"/>
     <w:tmpl w:val="7F6EFF56"/>
@@ -29727,7 +31752,7 @@
       </w:pPr>
     </w:lvl>
   </w:abstractNum>
-  <w:abstractNum w:abstractNumId="79" w15:restartNumberingAfterBreak="0">
+  <w:abstractNum w:abstractNumId="87" w15:restartNumberingAfterBreak="0">
     <w:nsid w:val="66255428"/>
     <w:multiLevelType w:val="multilevel"/>
     <w:tmpl w:val="A6E2E084"/>
@@ -29876,7 +31901,7 @@
       </w:rPr>
     </w:lvl>
   </w:abstractNum>
-  <w:abstractNum w:abstractNumId="80" w15:restartNumberingAfterBreak="0">
+  <w:abstractNum w:abstractNumId="88" w15:restartNumberingAfterBreak="0">
     <w:nsid w:val="66896767"/>
     <w:multiLevelType w:val="multilevel"/>
     <w:tmpl w:val="4A704136"/>
@@ -30025,7 +32050,7 @@
       </w:rPr>
     </w:lvl>
   </w:abstractNum>
-  <w:abstractNum w:abstractNumId="81" w15:restartNumberingAfterBreak="0">
+  <w:abstractNum w:abstractNumId="89" w15:restartNumberingAfterBreak="0">
     <w:nsid w:val="67F26FFC"/>
     <w:multiLevelType w:val="multilevel"/>
     <w:tmpl w:val="CF8235F0"/>
@@ -30174,7 +32199,7 @@
       </w:rPr>
     </w:lvl>
   </w:abstractNum>
-  <w:abstractNum w:abstractNumId="82" w15:restartNumberingAfterBreak="0">
+  <w:abstractNum w:abstractNumId="90" w15:restartNumberingAfterBreak="0">
     <w:nsid w:val="69000482"/>
     <w:multiLevelType w:val="multilevel"/>
     <w:tmpl w:val="4060170C"/>
@@ -30319,7 +32344,7 @@
       </w:rPr>
     </w:lvl>
   </w:abstractNum>
-  <w:abstractNum w:abstractNumId="83" w15:restartNumberingAfterBreak="0">
+  <w:abstractNum w:abstractNumId="91" w15:restartNumberingAfterBreak="0">
     <w:nsid w:val="6C66418E"/>
     <w:multiLevelType w:val="hybridMultilevel"/>
     <w:tmpl w:val="44C0CAE0"/>
@@ -30433,7 +32458,7 @@
       </w:rPr>
     </w:lvl>
   </w:abstractNum>
-  <w:abstractNum w:abstractNumId="84" w15:restartNumberingAfterBreak="0">
+  <w:abstractNum w:abstractNumId="92" w15:restartNumberingAfterBreak="0">
     <w:nsid w:val="6E5C7DAA"/>
     <w:multiLevelType w:val="multilevel"/>
     <w:tmpl w:val="5A40A522"/>
@@ -30582,7 +32607,7 @@
       </w:rPr>
     </w:lvl>
   </w:abstractNum>
-  <w:abstractNum w:abstractNumId="85" w15:restartNumberingAfterBreak="0">
+  <w:abstractNum w:abstractNumId="93" w15:restartNumberingAfterBreak="0">
     <w:nsid w:val="6E726057"/>
     <w:multiLevelType w:val="multilevel"/>
     <w:tmpl w:val="4F9811C2"/>
@@ -30696,7 +32721,7 @@
       </w:pPr>
     </w:lvl>
   </w:abstractNum>
-  <w:abstractNum w:abstractNumId="86" w15:restartNumberingAfterBreak="0">
+  <w:abstractNum w:abstractNumId="94" w15:restartNumberingAfterBreak="0">
     <w:nsid w:val="706F316D"/>
     <w:multiLevelType w:val="multilevel"/>
     <w:tmpl w:val="B29A3B62"/>
@@ -30845,7 +32870,7 @@
       </w:rPr>
     </w:lvl>
   </w:abstractNum>
-  <w:abstractNum w:abstractNumId="87" w15:restartNumberingAfterBreak="0">
+  <w:abstractNum w:abstractNumId="95" w15:restartNumberingAfterBreak="0">
     <w:nsid w:val="70DA3076"/>
     <w:multiLevelType w:val="multilevel"/>
     <w:tmpl w:val="926E0C00"/>
@@ -30958,7 +32983,7 @@
       </w:pPr>
     </w:lvl>
   </w:abstractNum>
-  <w:abstractNum w:abstractNumId="88" w15:restartNumberingAfterBreak="0">
+  <w:abstractNum w:abstractNumId="96" w15:restartNumberingAfterBreak="0">
     <w:nsid w:val="71701D7F"/>
     <w:multiLevelType w:val="multilevel"/>
     <w:tmpl w:val="4BA6A604"/>
@@ -31104,7 +33129,7 @@
       </w:rPr>
     </w:lvl>
   </w:abstractNum>
-  <w:abstractNum w:abstractNumId="89" w15:restartNumberingAfterBreak="0">
+  <w:abstractNum w:abstractNumId="97" w15:restartNumberingAfterBreak="0">
     <w:nsid w:val="718A7F19"/>
     <w:multiLevelType w:val="multilevel"/>
     <w:tmpl w:val="5706D9EA"/>
@@ -31253,7 +33278,7 @@
       </w:rPr>
     </w:lvl>
   </w:abstractNum>
-  <w:abstractNum w:abstractNumId="90" w15:restartNumberingAfterBreak="0">
+  <w:abstractNum w:abstractNumId="98" w15:restartNumberingAfterBreak="0">
     <w:nsid w:val="73500F81"/>
     <w:multiLevelType w:val="multilevel"/>
     <w:tmpl w:val="FB9E60FC"/>
@@ -31402,7 +33427,7 @@
       </w:rPr>
     </w:lvl>
   </w:abstractNum>
-  <w:abstractNum w:abstractNumId="91" w15:restartNumberingAfterBreak="0">
+  <w:abstractNum w:abstractNumId="99" w15:restartNumberingAfterBreak="0">
     <w:nsid w:val="73706688"/>
     <w:multiLevelType w:val="multilevel"/>
     <w:tmpl w:val="63FC18DA"/>
@@ -31551,7 +33576,7 @@
       </w:rPr>
     </w:lvl>
   </w:abstractNum>
-  <w:abstractNum w:abstractNumId="92" w15:restartNumberingAfterBreak="0">
+  <w:abstractNum w:abstractNumId="100" w15:restartNumberingAfterBreak="0">
     <w:nsid w:val="74EE17E4"/>
     <w:multiLevelType w:val="multilevel"/>
     <w:tmpl w:val="632E7AD2"/>
@@ -31700,7 +33725,7 @@
       </w:rPr>
     </w:lvl>
   </w:abstractNum>
-  <w:abstractNum w:abstractNumId="93" w15:restartNumberingAfterBreak="0">
+  <w:abstractNum w:abstractNumId="101" w15:restartNumberingAfterBreak="0">
     <w:nsid w:val="76945A21"/>
     <w:multiLevelType w:val="multilevel"/>
     <w:tmpl w:val="02C0D460"/>
@@ -31846,7 +33871,7 @@
       </w:rPr>
     </w:lvl>
   </w:abstractNum>
-  <w:abstractNum w:abstractNumId="94" w15:restartNumberingAfterBreak="0">
+  <w:abstractNum w:abstractNumId="102" w15:restartNumberingAfterBreak="0">
     <w:nsid w:val="77FD741C"/>
     <w:multiLevelType w:val="multilevel"/>
     <w:tmpl w:val="6032F3E8"/>
@@ -31959,7 +33984,7 @@
       </w:pPr>
     </w:lvl>
   </w:abstractNum>
-  <w:abstractNum w:abstractNumId="95" w15:restartNumberingAfterBreak="0">
+  <w:abstractNum w:abstractNumId="103" w15:restartNumberingAfterBreak="0">
     <w:nsid w:val="79B90C72"/>
     <w:multiLevelType w:val="multilevel"/>
     <w:tmpl w:val="5874D93A"/>
@@ -32105,7 +34130,7 @@
       </w:rPr>
     </w:lvl>
   </w:abstractNum>
-  <w:abstractNum w:abstractNumId="96" w15:restartNumberingAfterBreak="0">
+  <w:abstractNum w:abstractNumId="104" w15:restartNumberingAfterBreak="0">
     <w:nsid w:val="7BD7350A"/>
     <w:multiLevelType w:val="multilevel"/>
     <w:tmpl w:val="FF8074F4"/>
@@ -32254,7 +34279,7 @@
       </w:rPr>
     </w:lvl>
   </w:abstractNum>
-  <w:abstractNum w:abstractNumId="97" w15:restartNumberingAfterBreak="0">
+  <w:abstractNum w:abstractNumId="105" w15:restartNumberingAfterBreak="0">
     <w:nsid w:val="7C0C1EE4"/>
     <w:multiLevelType w:val="multilevel"/>
     <w:tmpl w:val="E6C47DAA"/>
@@ -32400,7 +34425,7 @@
       </w:rPr>
     </w:lvl>
   </w:abstractNum>
-  <w:abstractNum w:abstractNumId="98" w15:restartNumberingAfterBreak="0">
+  <w:abstractNum w:abstractNumId="106" w15:restartNumberingAfterBreak="0">
     <w:nsid w:val="7C201DB6"/>
     <w:multiLevelType w:val="multilevel"/>
     <w:tmpl w:val="0BD09FEE"/>
@@ -32550,268 +34575,268 @@
     </w:lvl>
   </w:abstractNum>
   <w:num w:numId="1" w16cid:durableId="1592011976">
-    <w:abstractNumId w:val="79"/>
+    <w:abstractNumId w:val="87"/>
   </w:num>
   <w:num w:numId="2" w16cid:durableId="2037348911">
+    <w:abstractNumId w:val="52"/>
+  </w:num>
+  <w:num w:numId="3" w16cid:durableId="1805194078">
+    <w:abstractNumId w:val="41"/>
+  </w:num>
+  <w:num w:numId="4" w16cid:durableId="671957106">
+    <w:abstractNumId w:val="31"/>
+  </w:num>
+  <w:num w:numId="5" w16cid:durableId="1929969776">
+    <w:abstractNumId w:val="81"/>
+  </w:num>
+  <w:num w:numId="6" w16cid:durableId="854342662">
+    <w:abstractNumId w:val="7"/>
+  </w:num>
+  <w:num w:numId="7" w16cid:durableId="1070662447">
+    <w:abstractNumId w:val="33"/>
+  </w:num>
+  <w:num w:numId="8" w16cid:durableId="461994601">
+    <w:abstractNumId w:val="78"/>
+  </w:num>
+  <w:num w:numId="9" w16cid:durableId="1871381402">
+    <w:abstractNumId w:val="99"/>
+  </w:num>
+  <w:num w:numId="10" w16cid:durableId="594019715">
+    <w:abstractNumId w:val="65"/>
+  </w:num>
+  <w:num w:numId="11" w16cid:durableId="1035499392">
+    <w:abstractNumId w:val="92"/>
+  </w:num>
+  <w:num w:numId="12" w16cid:durableId="503936540">
+    <w:abstractNumId w:val="32"/>
+  </w:num>
+  <w:num w:numId="13" w16cid:durableId="1202135889">
+    <w:abstractNumId w:val="85"/>
+  </w:num>
+  <w:num w:numId="14" w16cid:durableId="177427810">
+    <w:abstractNumId w:val="12"/>
+  </w:num>
+  <w:num w:numId="15" w16cid:durableId="1120106518">
+    <w:abstractNumId w:val="80"/>
+  </w:num>
+  <w:num w:numId="16" w16cid:durableId="28266168">
+    <w:abstractNumId w:val="30"/>
+  </w:num>
+  <w:num w:numId="17" w16cid:durableId="1167406919">
+    <w:abstractNumId w:val="11"/>
+  </w:num>
+  <w:num w:numId="18" w16cid:durableId="1510750291">
+    <w:abstractNumId w:val="70"/>
+  </w:num>
+  <w:num w:numId="19" w16cid:durableId="561912534">
     <w:abstractNumId w:val="47"/>
   </w:num>
-  <w:num w:numId="3" w16cid:durableId="1805194078">
-    <w:abstractNumId w:val="36"/>
-  </w:num>
-  <w:num w:numId="4" w16cid:durableId="671957106">
-    <w:abstractNumId w:val="27"/>
-  </w:num>
-  <w:num w:numId="5" w16cid:durableId="1929969776">
-    <w:abstractNumId w:val="73"/>
-  </w:num>
-  <w:num w:numId="6" w16cid:durableId="854342662">
-    <w:abstractNumId w:val="6"/>
-  </w:num>
-  <w:num w:numId="7" w16cid:durableId="1070662447">
-    <w:abstractNumId w:val="29"/>
-  </w:num>
-  <w:num w:numId="8" w16cid:durableId="461994601">
-    <w:abstractNumId w:val="71"/>
-  </w:num>
-  <w:num w:numId="9" w16cid:durableId="1871381402">
-    <w:abstractNumId w:val="91"/>
-  </w:num>
-  <w:num w:numId="10" w16cid:durableId="594019715">
-    <w:abstractNumId w:val="59"/>
-  </w:num>
-  <w:num w:numId="11" w16cid:durableId="1035499392">
-    <w:abstractNumId w:val="84"/>
-  </w:num>
-  <w:num w:numId="12" w16cid:durableId="503936540">
-    <w:abstractNumId w:val="28"/>
-  </w:num>
-  <w:num w:numId="13" w16cid:durableId="1202135889">
-    <w:abstractNumId w:val="77"/>
-  </w:num>
-  <w:num w:numId="14" w16cid:durableId="177427810">
-    <w:abstractNumId w:val="10"/>
-  </w:num>
-  <w:num w:numId="15" w16cid:durableId="1120106518">
-    <w:abstractNumId w:val="72"/>
-  </w:num>
-  <w:num w:numId="16" w16cid:durableId="28266168">
-    <w:abstractNumId w:val="26"/>
-  </w:num>
-  <w:num w:numId="17" w16cid:durableId="1167406919">
-    <w:abstractNumId w:val="9"/>
-  </w:num>
-  <w:num w:numId="18" w16cid:durableId="1510750291">
-    <w:abstractNumId w:val="64"/>
-  </w:num>
-  <w:num w:numId="19" w16cid:durableId="561912534">
-    <w:abstractNumId w:val="42"/>
-  </w:num>
   <w:num w:numId="20" w16cid:durableId="1589848623">
-    <w:abstractNumId w:val="45"/>
+    <w:abstractNumId w:val="50"/>
   </w:num>
   <w:num w:numId="21" w16cid:durableId="2033653615">
     <w:abstractNumId w:val="2"/>
   </w:num>
   <w:num w:numId="22" w16cid:durableId="132870478">
-    <w:abstractNumId w:val="34"/>
+    <w:abstractNumId w:val="39"/>
   </w:num>
   <w:num w:numId="23" w16cid:durableId="328873834">
-    <w:abstractNumId w:val="96"/>
+    <w:abstractNumId w:val="104"/>
   </w:num>
   <w:num w:numId="24" w16cid:durableId="729693819">
-    <w:abstractNumId w:val="54"/>
+    <w:abstractNumId w:val="60"/>
   </w:num>
   <w:num w:numId="25" w16cid:durableId="897786063">
-    <w:abstractNumId w:val="50"/>
+    <w:abstractNumId w:val="56"/>
   </w:num>
   <w:num w:numId="26" w16cid:durableId="1587224790">
+    <w:abstractNumId w:val="74"/>
+  </w:num>
+  <w:num w:numId="27" w16cid:durableId="1260026404">
+    <w:abstractNumId w:val="97"/>
+  </w:num>
+  <w:num w:numId="28" w16cid:durableId="685441995">
+    <w:abstractNumId w:val="10"/>
+  </w:num>
+  <w:num w:numId="29" w16cid:durableId="791172850">
+    <w:abstractNumId w:val="25"/>
+  </w:num>
+  <w:num w:numId="30" w16cid:durableId="1004628483">
     <w:abstractNumId w:val="68"/>
   </w:num>
-  <w:num w:numId="27" w16cid:durableId="1260026404">
-    <w:abstractNumId w:val="89"/>
-  </w:num>
-  <w:num w:numId="28" w16cid:durableId="685441995">
-    <w:abstractNumId w:val="8"/>
-  </w:num>
-  <w:num w:numId="29" w16cid:durableId="791172850">
-    <w:abstractNumId w:val="21"/>
-  </w:num>
-  <w:num w:numId="30" w16cid:durableId="1004628483">
-    <w:abstractNumId w:val="62"/>
-  </w:num>
   <w:num w:numId="31" w16cid:durableId="392117013">
-    <w:abstractNumId w:val="46"/>
+    <w:abstractNumId w:val="51"/>
   </w:num>
   <w:num w:numId="32" w16cid:durableId="1440025964">
-    <w:abstractNumId w:val="49"/>
+    <w:abstractNumId w:val="55"/>
   </w:num>
   <w:num w:numId="33" w16cid:durableId="686517864">
-    <w:abstractNumId w:val="4"/>
+    <w:abstractNumId w:val="5"/>
   </w:num>
   <w:num w:numId="34" w16cid:durableId="1699622356">
-    <w:abstractNumId w:val="81"/>
+    <w:abstractNumId w:val="89"/>
   </w:num>
   <w:num w:numId="35" w16cid:durableId="2122676506">
     <w:abstractNumId w:val="0"/>
   </w:num>
   <w:num w:numId="36" w16cid:durableId="1784809201">
+    <w:abstractNumId w:val="27"/>
+  </w:num>
+  <w:num w:numId="37" w16cid:durableId="617837245">
+    <w:abstractNumId w:val="16"/>
+  </w:num>
+  <w:num w:numId="38" w16cid:durableId="648898526">
+    <w:abstractNumId w:val="14"/>
+  </w:num>
+  <w:num w:numId="39" w16cid:durableId="1937978792">
+    <w:abstractNumId w:val="48"/>
+  </w:num>
+  <w:num w:numId="40" w16cid:durableId="1685009838">
+    <w:abstractNumId w:val="6"/>
+  </w:num>
+  <w:num w:numId="41" w16cid:durableId="546793406">
+    <w:abstractNumId w:val="88"/>
+  </w:num>
+  <w:num w:numId="42" w16cid:durableId="1140808476">
+    <w:abstractNumId w:val="40"/>
+  </w:num>
+  <w:num w:numId="43" w16cid:durableId="1174759673">
+    <w:abstractNumId w:val="72"/>
+  </w:num>
+  <w:num w:numId="44" w16cid:durableId="1891526769">
+    <w:abstractNumId w:val="54"/>
+  </w:num>
+  <w:num w:numId="45" w16cid:durableId="2013138464">
+    <w:abstractNumId w:val="57"/>
+  </w:num>
+  <w:num w:numId="46" w16cid:durableId="1733191755">
+    <w:abstractNumId w:val="102"/>
+  </w:num>
+  <w:num w:numId="47" w16cid:durableId="398749790">
+    <w:abstractNumId w:val="98"/>
+  </w:num>
+  <w:num w:numId="48" w16cid:durableId="807430665">
+    <w:abstractNumId w:val="15"/>
+  </w:num>
+  <w:num w:numId="49" w16cid:durableId="1907951749">
+    <w:abstractNumId w:val="73"/>
+  </w:num>
+  <w:num w:numId="50" w16cid:durableId="1446540575">
+    <w:abstractNumId w:val="36"/>
+  </w:num>
+  <w:num w:numId="51" w16cid:durableId="1737505132">
+    <w:abstractNumId w:val="22"/>
+  </w:num>
+  <w:num w:numId="52" w16cid:durableId="734470386">
+    <w:abstractNumId w:val="103"/>
+  </w:num>
+  <w:num w:numId="53" w16cid:durableId="1429539905">
+    <w:abstractNumId w:val="95"/>
+  </w:num>
+  <w:num w:numId="54" w16cid:durableId="1313371693">
+    <w:abstractNumId w:val="44"/>
+  </w:num>
+  <w:num w:numId="55" w16cid:durableId="1011377608">
+    <w:abstractNumId w:val="28"/>
+  </w:num>
+  <w:num w:numId="56" w16cid:durableId="1417090592">
+    <w:abstractNumId w:val="90"/>
+  </w:num>
+  <w:num w:numId="57" w16cid:durableId="2105761308">
+    <w:abstractNumId w:val="18"/>
+  </w:num>
+  <w:num w:numId="58" w16cid:durableId="1134521294">
+    <w:abstractNumId w:val="58"/>
+  </w:num>
+  <w:num w:numId="59" w16cid:durableId="2110078788">
+    <w:abstractNumId w:val="106"/>
+  </w:num>
+  <w:num w:numId="60" w16cid:durableId="870343820">
+    <w:abstractNumId w:val="69"/>
+  </w:num>
+  <w:num w:numId="61" w16cid:durableId="1067262267">
+    <w:abstractNumId w:val="4"/>
+  </w:num>
+  <w:num w:numId="62" w16cid:durableId="248779764">
+    <w:abstractNumId w:val="93"/>
+  </w:num>
+  <w:num w:numId="63" w16cid:durableId="1979916799">
+    <w:abstractNumId w:val="43"/>
+  </w:num>
+  <w:num w:numId="64" w16cid:durableId="512841658">
+    <w:abstractNumId w:val="86"/>
+  </w:num>
+  <w:num w:numId="65" w16cid:durableId="330833335">
+    <w:abstractNumId w:val="37"/>
+  </w:num>
+  <w:num w:numId="66" w16cid:durableId="699016350">
+    <w:abstractNumId w:val="38"/>
+  </w:num>
+  <w:num w:numId="67" w16cid:durableId="327442789">
+    <w:abstractNumId w:val="105"/>
+  </w:num>
+  <w:num w:numId="68" w16cid:durableId="1562865693">
     <w:abstractNumId w:val="23"/>
   </w:num>
-  <w:num w:numId="37" w16cid:durableId="617837245">
-    <w:abstractNumId w:val="14"/>
+  <w:num w:numId="69" w16cid:durableId="2081170138">
+    <w:abstractNumId w:val="66"/>
   </w:num>
-  <w:num w:numId="38" w16cid:durableId="648898526">
-    <w:abstractNumId w:val="12"/>
+  <w:num w:numId="70" w16cid:durableId="1915124430">
+    <w:abstractNumId w:val="29"/>
   </w:num>
-  <w:num w:numId="39" w16cid:durableId="1937978792">
-    <w:abstractNumId w:val="43"/>
+  <w:num w:numId="71" w16cid:durableId="657001725">
+    <w:abstractNumId w:val="21"/>
   </w:num>
-  <w:num w:numId="40" w16cid:durableId="1685009838">
-    <w:abstractNumId w:val="5"/>
+  <w:num w:numId="72" w16cid:durableId="352658259">
+    <w:abstractNumId w:val="19"/>
   </w:num>
-  <w:num w:numId="41" w16cid:durableId="546793406">
-    <w:abstractNumId w:val="80"/>
+  <w:num w:numId="73" w16cid:durableId="629631317">
+    <w:abstractNumId w:val="67"/>
   </w:num>
-  <w:num w:numId="42" w16cid:durableId="1140808476">
+  <w:num w:numId="74" w16cid:durableId="198124623">
+    <w:abstractNumId w:val="83"/>
+  </w:num>
+  <w:num w:numId="75" w16cid:durableId="458570756">
+    <w:abstractNumId w:val="45"/>
+  </w:num>
+  <w:num w:numId="76" w16cid:durableId="13848296">
+    <w:abstractNumId w:val="26"/>
+  </w:num>
+  <w:num w:numId="77" w16cid:durableId="1414618369">
+    <w:abstractNumId w:val="76"/>
+  </w:num>
+  <w:num w:numId="78" w16cid:durableId="568807348">
     <w:abstractNumId w:val="35"/>
   </w:num>
-  <w:num w:numId="43" w16cid:durableId="1174759673">
-    <w:abstractNumId w:val="66"/>
+  <w:num w:numId="79" w16cid:durableId="770781519">
+    <w:abstractNumId w:val="100"/>
   </w:num>
-  <w:num w:numId="44" w16cid:durableId="1891526769">
-    <w:abstractNumId w:val="48"/>
-  </w:num>
-  <w:num w:numId="45" w16cid:durableId="2013138464">
-    <w:abstractNumId w:val="51"/>
-  </w:num>
-  <w:num w:numId="46" w16cid:durableId="1733191755">
-    <w:abstractNumId w:val="94"/>
-  </w:num>
-  <w:num w:numId="47" w16cid:durableId="398749790">
-    <w:abstractNumId w:val="90"/>
-  </w:num>
-  <w:num w:numId="48" w16cid:durableId="807430665">
-    <w:abstractNumId w:val="13"/>
-  </w:num>
-  <w:num w:numId="49" w16cid:durableId="1907951749">
-    <w:abstractNumId w:val="67"/>
-  </w:num>
-  <w:num w:numId="50" w16cid:durableId="1446540575">
-    <w:abstractNumId w:val="31"/>
-  </w:num>
-  <w:num w:numId="51" w16cid:durableId="1737505132">
-    <w:abstractNumId w:val="19"/>
-  </w:num>
-  <w:num w:numId="52" w16cid:durableId="734470386">
-    <w:abstractNumId w:val="95"/>
-  </w:num>
-  <w:num w:numId="53" w16cid:durableId="1429539905">
-    <w:abstractNumId w:val="87"/>
-  </w:num>
-  <w:num w:numId="54" w16cid:durableId="1313371693">
-    <w:abstractNumId w:val="39"/>
-  </w:num>
-  <w:num w:numId="55" w16cid:durableId="1011377608">
-    <w:abstractNumId w:val="24"/>
-  </w:num>
-  <w:num w:numId="56" w16cid:durableId="1417090592">
-    <w:abstractNumId w:val="82"/>
-  </w:num>
-  <w:num w:numId="57" w16cid:durableId="2105761308">
-    <w:abstractNumId w:val="15"/>
-  </w:num>
-  <w:num w:numId="58" w16cid:durableId="1134521294">
-    <w:abstractNumId w:val="52"/>
-  </w:num>
-  <w:num w:numId="59" w16cid:durableId="2110078788">
-    <w:abstractNumId w:val="98"/>
-  </w:num>
-  <w:num w:numId="60" w16cid:durableId="870343820">
-    <w:abstractNumId w:val="63"/>
-  </w:num>
-  <w:num w:numId="61" w16cid:durableId="1067262267">
-    <w:abstractNumId w:val="3"/>
-  </w:num>
-  <w:num w:numId="62" w16cid:durableId="248779764">
-    <w:abstractNumId w:val="85"/>
-  </w:num>
-  <w:num w:numId="63" w16cid:durableId="1979916799">
-    <w:abstractNumId w:val="38"/>
-  </w:num>
-  <w:num w:numId="64" w16cid:durableId="512841658">
-    <w:abstractNumId w:val="78"/>
-  </w:num>
-  <w:num w:numId="65" w16cid:durableId="330833335">
-    <w:abstractNumId w:val="32"/>
-  </w:num>
-  <w:num w:numId="66" w16cid:durableId="699016350">
-    <w:abstractNumId w:val="33"/>
-  </w:num>
-  <w:num w:numId="67" w16cid:durableId="327442789">
-    <w:abstractNumId w:val="97"/>
-  </w:num>
-  <w:num w:numId="68" w16cid:durableId="1562865693">
-    <w:abstractNumId w:val="20"/>
-  </w:num>
-  <w:num w:numId="69" w16cid:durableId="2081170138">
-    <w:abstractNumId w:val="60"/>
-  </w:num>
-  <w:num w:numId="70" w16cid:durableId="1915124430">
-    <w:abstractNumId w:val="25"/>
-  </w:num>
-  <w:num w:numId="71" w16cid:durableId="657001725">
-    <w:abstractNumId w:val="18"/>
-  </w:num>
-  <w:num w:numId="72" w16cid:durableId="352658259">
-    <w:abstractNumId w:val="16"/>
-  </w:num>
-  <w:num w:numId="73" w16cid:durableId="629631317">
-    <w:abstractNumId w:val="61"/>
-  </w:num>
-  <w:num w:numId="74" w16cid:durableId="198124623">
+  <w:num w:numId="80" w16cid:durableId="1935430577">
     <w:abstractNumId w:val="75"/>
   </w:num>
-  <w:num w:numId="75" w16cid:durableId="458570756">
-    <w:abstractNumId w:val="40"/>
-  </w:num>
-  <w:num w:numId="76" w16cid:durableId="13848296">
-    <w:abstractNumId w:val="22"/>
-  </w:num>
-  <w:num w:numId="77" w16cid:durableId="1414618369">
-    <w:abstractNumId w:val="70"/>
-  </w:num>
-  <w:num w:numId="78" w16cid:durableId="568807348">
-    <w:abstractNumId w:val="30"/>
-  </w:num>
-  <w:num w:numId="79" w16cid:durableId="770781519">
-    <w:abstractNumId w:val="92"/>
-  </w:num>
-  <w:num w:numId="80" w16cid:durableId="1935430577">
-    <w:abstractNumId w:val="69"/>
-  </w:num>
   <w:num w:numId="81" w16cid:durableId="511408636">
-    <w:abstractNumId w:val="88"/>
+    <w:abstractNumId w:val="96"/>
   </w:num>
   <w:num w:numId="82" w16cid:durableId="2112432204">
     <w:abstractNumId w:val="1"/>
   </w:num>
   <w:num w:numId="83" w16cid:durableId="1152793367">
-    <w:abstractNumId w:val="86"/>
+    <w:abstractNumId w:val="94"/>
   </w:num>
   <w:num w:numId="84" w16cid:durableId="1430542646">
-    <w:abstractNumId w:val="7"/>
+    <w:abstractNumId w:val="9"/>
   </w:num>
   <w:num w:numId="85" w16cid:durableId="1495878655">
-    <w:abstractNumId w:val="44"/>
+    <w:abstractNumId w:val="49"/>
   </w:num>
   <w:num w:numId="86" w16cid:durableId="1850946177">
-    <w:abstractNumId w:val="93"/>
+    <w:abstractNumId w:val="101"/>
   </w:num>
   <w:num w:numId="87" w16cid:durableId="689452861">
-    <w:abstractNumId w:val="56"/>
+    <w:abstractNumId w:val="62"/>
   </w:num>
   <w:num w:numId="88" w16cid:durableId="1585994498">
-    <w:abstractNumId w:val="56"/>
+    <w:abstractNumId w:val="62"/>
     <w:lvlOverride w:ilvl="1">
       <w:lvl w:ilvl="1">
         <w:numFmt w:val="decimal"/>
@@ -32821,13 +34846,13 @@
     </w:lvlOverride>
   </w:num>
   <w:num w:numId="89" w16cid:durableId="476847525">
-    <w:abstractNumId w:val="11"/>
+    <w:abstractNumId w:val="13"/>
   </w:num>
   <w:num w:numId="90" w16cid:durableId="1548834397">
-    <w:abstractNumId w:val="17"/>
+    <w:abstractNumId w:val="20"/>
   </w:num>
   <w:num w:numId="91" w16cid:durableId="1381782354">
-    <w:abstractNumId w:val="17"/>
+    <w:abstractNumId w:val="20"/>
     <w:lvlOverride w:ilvl="1">
       <w:lvl w:ilvl="1">
         <w:numFmt w:val="decimal"/>
@@ -32837,34 +34862,58 @@
     </w:lvlOverride>
   </w:num>
   <w:num w:numId="92" w16cid:durableId="1436439396">
-    <w:abstractNumId w:val="76"/>
+    <w:abstractNumId w:val="84"/>
   </w:num>
   <w:num w:numId="93" w16cid:durableId="1214082544">
-    <w:abstractNumId w:val="83"/>
+    <w:abstractNumId w:val="91"/>
   </w:num>
   <w:num w:numId="94" w16cid:durableId="1909074307">
-    <w:abstractNumId w:val="37"/>
+    <w:abstractNumId w:val="42"/>
   </w:num>
   <w:num w:numId="95" w16cid:durableId="1434209894">
+    <w:abstractNumId w:val="59"/>
+  </w:num>
+  <w:num w:numId="96" w16cid:durableId="2012371259">
+    <w:abstractNumId w:val="71"/>
+  </w:num>
+  <w:num w:numId="97" w16cid:durableId="983658195">
+    <w:abstractNumId w:val="61"/>
+  </w:num>
+  <w:num w:numId="98" w16cid:durableId="521011895">
+    <w:abstractNumId w:val="63"/>
+  </w:num>
+  <w:num w:numId="99" w16cid:durableId="1706245960">
+    <w:abstractNumId w:val="64"/>
+  </w:num>
+  <w:num w:numId="100" w16cid:durableId="1510633417">
+    <w:abstractNumId w:val="82"/>
+  </w:num>
+  <w:num w:numId="101" w16cid:durableId="582180927">
+    <w:abstractNumId w:val="46"/>
+  </w:num>
+  <w:num w:numId="102" w16cid:durableId="1084491586">
     <w:abstractNumId w:val="53"/>
   </w:num>
-  <w:num w:numId="96" w16cid:durableId="2012371259">
-    <w:abstractNumId w:val="65"/>
+  <w:num w:numId="103" w16cid:durableId="897320174">
+    <w:abstractNumId w:val="77"/>
   </w:num>
-  <w:num w:numId="97" w16cid:durableId="983658195">
-    <w:abstractNumId w:val="55"/>
+  <w:num w:numId="104" w16cid:durableId="1215628818">
+    <w:abstractNumId w:val="3"/>
   </w:num>
-  <w:num w:numId="98" w16cid:durableId="521011895">
-    <w:abstractNumId w:val="57"/>
+  <w:num w:numId="105" w16cid:durableId="844132236">
+    <w:abstractNumId w:val="24"/>
   </w:num>
-  <w:num w:numId="99" w16cid:durableId="1706245960">
-    <w:abstractNumId w:val="58"/>
+  <w:num w:numId="106" w16cid:durableId="1016537528">
+    <w:abstractNumId w:val="34"/>
   </w:num>
-  <w:num w:numId="100" w16cid:durableId="1510633417">
-    <w:abstractNumId w:val="74"/>
+  <w:num w:numId="107" w16cid:durableId="941915311">
+    <w:abstractNumId w:val="79"/>
   </w:num>
-  <w:num w:numId="101" w16cid:durableId="582180927">
-    <w:abstractNumId w:val="41"/>
+  <w:num w:numId="108" w16cid:durableId="798300532">
+    <w:abstractNumId w:val="8"/>
+  </w:num>
+  <w:num w:numId="109" w16cid:durableId="2017926303">
+    <w:abstractNumId w:val="17"/>
   </w:num>
   <w:numIdMacAtCleanup w:val="16"/>
 </w:numbering>

</xml_diff>